<commit_message>
Update documenation for TSTool 11.03.02, in particular WriteTableToExcel command, and save release notes for this incremental release.
</commit_message>
<xml_diff>
--- a/doc/UserManual/Word/60_Command_WriteTableToExcel.docx
+++ b/doc/UserManual/Word/60_Command_WriteTableToExcel.docx
@@ -76,18 +76,18 @@
         <w:t>0</w:t>
       </w:r>
       <w:r>
+        <w:t>2</w:t>
+      </w:r>
+      <w:r>
+        <w:t xml:space="preserve">, </w:t>
+      </w:r>
+      <w:r>
+        <w:t>20</w:t>
+      </w:r>
+      <w:r>
         <w:t>1</w:t>
       </w:r>
       <w:r>
-        <w:t xml:space="preserve">, </w:t>
-      </w:r>
-      <w:r>
-        <w:t>20</w:t>
-      </w:r>
-      <w:r>
-        <w:t>1</w:t>
-      </w:r>
-      <w:r>
         <w:t>5</w:t>
       </w:r>
       <w:r>
@@ -100,7 +100,7 @@
         <w:t>-</w:t>
       </w:r>
       <w:r>
-        <w:t>06</w:t>
+        <w:t>10</w:t>
       </w:r>
     </w:p>
     <w:p>
@@ -292,19 +292,13 @@
         </w:numPr>
       </w:pPr>
       <w:r>
-        <w:t>TSTool uses the Apache POI software,</w:t>
-      </w:r>
-      <w:r>
-        <w:t xml:space="preserve"> version 3</w:t>
-      </w:r>
-      <w:r>
-        <w:t>.</w:t>
-      </w:r>
-      <w:r>
-        <w:t>9</w:t>
-      </w:r>
-      <w:r>
-        <w:t xml:space="preserve"> (http://poi.apache.org) to read</w:t>
+        <w:t>TSTo</w:t>
+      </w:r>
+      <w:r>
+        <w:t xml:space="preserve">ol uses the Apache POI software </w:t>
+      </w:r>
+      <w:r>
+        <w:t>(http://poi.apache.org) to read</w:t>
       </w:r>
       <w:r>
         <w:t>/write</w:t>
@@ -535,7 +529,7 @@
           <w:noProof/>
         </w:rPr>
         <w:drawing>
-          <wp:inline distT="0" distB="0" distL="0" distR="0" wp14:anchorId="6E682FAD" wp14:editId="2DF9E96C">
+          <wp:inline distT="0" distB="0" distL="0" distR="0" wp14:anchorId="019FEFD1" wp14:editId="6FBFD999">
             <wp:extent cx="5943600" cy="2747010"/>
             <wp:effectExtent l="0" t="0" r="0" b="0"/>
             <wp:docPr id="5" name="Picture 5"/>
@@ -621,7 +615,7 @@
         </w:rPr>
         <w:lastRenderedPageBreak/>
         <w:drawing>
-          <wp:inline distT="0" distB="0" distL="0" distR="0" wp14:anchorId="677CAB86" wp14:editId="34CD24F9">
+          <wp:inline distT="0" distB="0" distL="0" distR="0" wp14:anchorId="2E0BB706" wp14:editId="12792A8A">
             <wp:extent cx="5943600" cy="2150110"/>
             <wp:effectExtent l="0" t="0" r="0" b="2540"/>
             <wp:docPr id="7" name="Picture 7"/>
@@ -669,7 +663,10 @@
       </w:pPr>
       <w:proofErr w:type="spellStart"/>
       <w:r>
-        <w:t>WriteTableToExcel_Excel</w:t>
+        <w:t>WriteTableToExcel_Format</w:t>
+      </w:r>
+      <w:r>
+        <w:t>l</w:t>
       </w:r>
       <w:proofErr w:type="spellEnd"/>
     </w:p>
@@ -695,6 +692,92 @@
       </w:r>
       <w:r>
         <w:t xml:space="preserve"> Parameters</w:t>
+      </w:r>
+    </w:p>
+    <w:p/>
+    <w:p>
+      <w:pPr>
+        <w:numPr>
+          <w:ilvl w:val="12"/>
+          <w:numId w:val="0"/>
+        </w:numPr>
+        <w:jc w:val="center"/>
+      </w:pPr>
+      <w:bookmarkStart w:id="1" w:name="_GoBack"/>
+      <w:r>
+        <w:rPr>
+          <w:noProof/>
+        </w:rPr>
+        <w:drawing>
+          <wp:inline distT="0" distB="0" distL="0" distR="0">
+            <wp:extent cx="5943600" cy="1717040"/>
+            <wp:effectExtent l="0" t="0" r="0" b="0"/>
+            <wp:docPr id="10" name="Picture 10"/>
+            <wp:cNvGraphicFramePr>
+              <a:graphicFrameLocks xmlns:a="http://schemas.openxmlformats.org/drawingml/2006/main" noChangeAspect="1"/>
+            </wp:cNvGraphicFramePr>
+            <a:graphic xmlns:a="http://schemas.openxmlformats.org/drawingml/2006/main">
+              <a:graphicData uri="http://schemas.openxmlformats.org/drawingml/2006/picture">
+                <pic:pic xmlns:pic="http://schemas.openxmlformats.org/drawingml/2006/picture">
+                  <pic:nvPicPr>
+                    <pic:cNvPr id="10" name="command_WriteTableToExcel_Style.png"/>
+                    <pic:cNvPicPr/>
+                  </pic:nvPicPr>
+                  <pic:blipFill>
+                    <a:blip r:embed="rId10">
+                      <a:extLst>
+                        <a:ext uri="{28A0092B-C50C-407E-A947-70E740481C1C}">
+                          <a14:useLocalDpi xmlns:a14="http://schemas.microsoft.com/office/drawing/2010/main" val="0"/>
+                        </a:ext>
+                      </a:extLst>
+                    </a:blip>
+                    <a:stretch>
+                      <a:fillRect/>
+                    </a:stretch>
+                  </pic:blipFill>
+                  <pic:spPr>
+                    <a:xfrm>
+                      <a:off x="0" y="0"/>
+                      <a:ext cx="5943600" cy="1717040"/>
+                    </a:xfrm>
+                    <a:prstGeom prst="rect">
+                      <a:avLst/>
+                    </a:prstGeom>
+                  </pic:spPr>
+                </pic:pic>
+              </a:graphicData>
+            </a:graphic>
+          </wp:inline>
+        </w:drawing>
+      </w:r>
+      <w:bookmarkEnd w:id="1"/>
+    </w:p>
+    <w:p>
+      <w:pPr>
+        <w:pStyle w:val="RTiSWDocNote"/>
+      </w:pPr>
+      <w:proofErr w:type="spellStart"/>
+      <w:r>
+        <w:t>WriteTableToExcel_Style</w:t>
+      </w:r>
+      <w:proofErr w:type="spellEnd"/>
+    </w:p>
+    <w:p>
+      <w:pPr>
+        <w:pStyle w:val="RTiSWDocFigureTableTitle"/>
+      </w:pPr>
+      <w:proofErr w:type="spellStart"/>
+      <w:proofErr w:type="gramStart"/>
+      <w:r>
+        <w:t>WriteTableToExcel</w:t>
+      </w:r>
+      <w:proofErr w:type="spellEnd"/>
+      <w:r>
+        <w:t>(</w:t>
+      </w:r>
+      <w:proofErr w:type="gramEnd"/>
+      <w:r>
+        <w:t>) Command Editor for Style Formatting Parameters</w:t>
       </w:r>
     </w:p>
     <w:p/>
@@ -1185,6 +1268,7 @@
               <w:rPr>
                 <w:rStyle w:val="RTiSWDocLiteralText"/>
               </w:rPr>
+              <w:lastRenderedPageBreak/>
               <w:t>ColumnName2:Pattern2</w:t>
             </w:r>
             <w:proofErr w:type="gramStart"/>
@@ -1227,6 +1311,7 @@
           </w:tcPr>
           <w:p>
             <w:r>
+              <w:lastRenderedPageBreak/>
               <w:t>Include all rows.</w:t>
             </w:r>
           </w:p>
@@ -1252,6 +1337,7 @@
               <w:rPr>
                 <w:rStyle w:val="RTiSWDocLiteralText"/>
               </w:rPr>
+              <w:lastRenderedPageBreak/>
               <w:t>OutputFile</w:t>
             </w:r>
             <w:proofErr w:type="spellEnd"/>
@@ -1301,10 +1387,7 @@
               <w:t>) to write, as an absolute path or relative to the command file location.  If the Excel file does not exist it will be created.</w:t>
             </w:r>
             <w:r>
-              <w:t xml:space="preserve">  </w:t>
-            </w:r>
-            <w:r>
-              <w:t xml:space="preserve">Can specify using processor </w:t>
+              <w:t xml:space="preserve">  Can specify using processor </w:t>
             </w:r>
             <w:r>
               <w:rPr>
@@ -1362,10 +1445,7 @@
               <w:t>The name of the worksheet in the workbook to write.  If the worksheet does not exist it will be created.</w:t>
             </w:r>
             <w:r>
-              <w:t xml:space="preserve">  </w:t>
-            </w:r>
-            <w:r>
-              <w:t xml:space="preserve">Can specify using processor </w:t>
+              <w:t xml:space="preserve">  Can specify using processor </w:t>
             </w:r>
             <w:r>
               <w:rPr>
@@ -1466,7 +1546,6 @@
               <w:rPr>
                 <w:rStyle w:val="RTiSWDocLiteralText"/>
               </w:rPr>
-              <w:lastRenderedPageBreak/>
               <w:t>Excel</w:t>
             </w:r>
           </w:p>
@@ -1476,8 +1555,6 @@
                 <w:rStyle w:val="RTiSWDocLiteralText"/>
               </w:rPr>
             </w:pPr>
-            <w:bookmarkStart w:id="1" w:name="_GoBack"/>
-            <w:bookmarkEnd w:id="1"/>
             <w:proofErr w:type="spellStart"/>
             <w:r>
               <w:rPr>
@@ -2013,7 +2090,11 @@
               <w:t>Default</w:t>
             </w:r>
             <w:r>
-              <w:t xml:space="preserve"> to set the default for all output columns</w:t>
+              <w:t xml:space="preserve"> to set the default for all </w:t>
+            </w:r>
+            <w:r>
+              <w:lastRenderedPageBreak/>
+              <w:t>output columns</w:t>
             </w:r>
             <w:r>
               <w:t xml:space="preserve"> and </w:t>
@@ -2076,6 +2157,7 @@
           </w:tcPr>
           <w:p>
             <w:r>
+              <w:lastRenderedPageBreak/>
               <w:t>Default column with determined by Excel.</w:t>
             </w:r>
           </w:p>
@@ -2100,6 +2182,7 @@
               <w:rPr>
                 <w:rStyle w:val="RTiSWDocLiteralText"/>
               </w:rPr>
+              <w:lastRenderedPageBreak/>
               <w:t>ColumnDecimal</w:t>
             </w:r>
             <w:proofErr w:type="spellEnd"/>
@@ -2159,6 +2242,120 @@
             </w:pPr>
             <w:r>
               <w:t>Determine from table column precision, or 6 if unable to determine from table.</w:t>
+            </w:r>
+          </w:p>
+        </w:tc>
+      </w:tr>
+      <w:tr>
+        <w:trPr>
+          <w:jc w:val="center"/>
+        </w:trPr>
+        <w:tc>
+          <w:tcPr>
+            <w:tcW w:w="2155" w:type="dxa"/>
+            <w:shd w:val="clear" w:color="auto" w:fill="D9D9D9" w:themeFill="background1" w:themeFillShade="D9"/>
+          </w:tcPr>
+          <w:p>
+            <w:pPr>
+              <w:rPr>
+                <w:rStyle w:val="RTiSWDocLiteralText"/>
+              </w:rPr>
+            </w:pPr>
+            <w:proofErr w:type="spellStart"/>
+            <w:r>
+              <w:rPr>
+                <w:rStyle w:val="RTiSWDocLiteralText"/>
+              </w:rPr>
+              <w:t>StyleTableID</w:t>
+            </w:r>
+            <w:proofErr w:type="spellEnd"/>
+          </w:p>
+        </w:tc>
+        <w:tc>
+          <w:tcPr>
+            <w:tcW w:w="5220" w:type="dxa"/>
+            <w:shd w:val="clear" w:color="auto" w:fill="D9D9D9" w:themeFill="background1" w:themeFillShade="D9"/>
+          </w:tcPr>
+          <w:p>
+            <w:r>
+              <w:t xml:space="preserve">Identifier for style table (see below).  Can be specified using processor </w:t>
+            </w:r>
+            <w:r>
+              <w:rPr>
+                <w:rStyle w:val="RTiSWDocLiteralText"/>
+              </w:rPr>
+              <w:t>${Property}</w:t>
+            </w:r>
+            <w:r>
+              <w:t>.</w:t>
+            </w:r>
+          </w:p>
+        </w:tc>
+        <w:tc>
+          <w:tcPr>
+            <w:tcW w:w="1975" w:type="dxa"/>
+            <w:shd w:val="clear" w:color="auto" w:fill="D9D9D9" w:themeFill="background1" w:themeFillShade="D9"/>
+          </w:tcPr>
+          <w:p>
+            <w:r>
+              <w:t>Style table not used.</w:t>
+            </w:r>
+          </w:p>
+        </w:tc>
+      </w:tr>
+      <w:tr>
+        <w:trPr>
+          <w:jc w:val="center"/>
+        </w:trPr>
+        <w:tc>
+          <w:tcPr>
+            <w:tcW w:w="2155" w:type="dxa"/>
+            <w:shd w:val="clear" w:color="auto" w:fill="D9D9D9" w:themeFill="background1" w:themeFillShade="D9"/>
+          </w:tcPr>
+          <w:p>
+            <w:pPr>
+              <w:rPr>
+                <w:rStyle w:val="RTiSWDocLiteralText"/>
+              </w:rPr>
+            </w:pPr>
+            <w:proofErr w:type="spellStart"/>
+            <w:r>
+              <w:rPr>
+                <w:rStyle w:val="RTiSWDocLiteralText"/>
+              </w:rPr>
+              <w:t>FormatTableID</w:t>
+            </w:r>
+            <w:proofErr w:type="spellEnd"/>
+          </w:p>
+        </w:tc>
+        <w:tc>
+          <w:tcPr>
+            <w:tcW w:w="5220" w:type="dxa"/>
+            <w:shd w:val="clear" w:color="auto" w:fill="D9D9D9" w:themeFill="background1" w:themeFillShade="D9"/>
+          </w:tcPr>
+          <w:p>
+            <w:r>
+              <w:t xml:space="preserve">Identifier for style table (see below).  Can be specified using processor </w:t>
+            </w:r>
+            <w:r>
+              <w:rPr>
+                <w:rStyle w:val="RTiSWDocLiteralText"/>
+              </w:rPr>
+              <w:t>${Property}</w:t>
+            </w:r>
+            <w:r>
+              <w:t>.</w:t>
+            </w:r>
+          </w:p>
+        </w:tc>
+        <w:tc>
+          <w:tcPr>
+            <w:tcW w:w="1975" w:type="dxa"/>
+            <w:shd w:val="clear" w:color="auto" w:fill="D9D9D9" w:themeFill="background1" w:themeFillShade="D9"/>
+          </w:tcPr>
+          <w:p>
+            <w:r>
+              <w:t>Style table not used.</w:t>
             </w:r>
           </w:p>
         </w:tc>
@@ -2166,13 +2363,1484 @@
       <w:bookmarkEnd w:id="0"/>
     </w:tbl>
     <w:p/>
+    <w:p>
+      <w:r>
+        <w:t>Excel cell formatting consists of number formatting, cell colors, cell width</w:t>
+      </w:r>
+      <w:r>
+        <w:t>, etc</w:t>
+      </w:r>
+      <w:r>
+        <w:t xml:space="preserve">.  The </w:t>
+      </w:r>
+      <w:r>
+        <w:rPr>
+          <w:rStyle w:val="RTiSWDocGUIReference"/>
+        </w:rPr>
+        <w:t>Excel Formatting</w:t>
+      </w:r>
+      <w:r>
+        <w:t xml:space="preserve"> tab allows several formatting parameters to be specified.  However, a more general formatting capability based on styles is being phased in and is configured using the </w:t>
+      </w:r>
+      <w:r>
+        <w:rPr>
+          <w:rStyle w:val="RTiSWDocGUIReference"/>
+        </w:rPr>
+        <w:t>Style Formatting</w:t>
+      </w:r>
+      <w:r>
+        <w:t xml:space="preserve"> tab.  </w:t>
+      </w:r>
+      <w:r>
+        <w:t xml:space="preserve">Consider the following data table, where the goal is to write the </w:t>
+      </w:r>
+      <w:proofErr w:type="spellStart"/>
+      <w:r>
+        <w:t>TSTool</w:t>
+      </w:r>
+      <w:proofErr w:type="spellEnd"/>
+      <w:r>
+        <w:t xml:space="preserve"> table to Excel and format cells to </w:t>
+      </w:r>
+      <w:r>
+        <w:t>indicate</w:t>
+      </w:r>
+      <w:r>
+        <w:t xml:space="preserve"> specific </w:t>
+      </w:r>
+      <w:r>
+        <w:t>conditions of interest</w:t>
+      </w:r>
+      <w:r>
+        <w:t>.</w:t>
+      </w:r>
+      <w:r>
+        <w:t xml:space="preserve">  Note that this approach is being implemented in a similar way for the </w:t>
+      </w:r>
+      <w:proofErr w:type="spellStart"/>
+      <w:proofErr w:type="gramStart"/>
+      <w:r>
+        <w:rPr>
+          <w:rStyle w:val="RTiSWDocLiteralText"/>
+        </w:rPr>
+        <w:t>WriteTimeSeriesToExcel</w:t>
+      </w:r>
+      <w:proofErr w:type="spellEnd"/>
+      <w:r>
+        <w:rPr>
+          <w:rStyle w:val="RTiSWDocLiteralText"/>
+        </w:rPr>
+        <w:t>(</w:t>
+      </w:r>
+      <w:proofErr w:type="gramEnd"/>
+      <w:r>
+        <w:rPr>
+          <w:rStyle w:val="RTiSWDocLiteralText"/>
+        </w:rPr>
+        <w:t>)</w:t>
+      </w:r>
+      <w:r>
+        <w:t xml:space="preserve"> command.</w:t>
+      </w:r>
+    </w:p>
+    <w:p/>
+    <w:p>
+      <w:pPr>
+        <w:numPr>
+          <w:ilvl w:val="12"/>
+          <w:numId w:val="0"/>
+        </w:numPr>
+        <w:jc w:val="center"/>
+      </w:pPr>
+      <w:r>
+        <w:rPr>
+          <w:noProof/>
+        </w:rPr>
+        <w:drawing>
+          <wp:inline distT="0" distB="0" distL="0" distR="0">
+            <wp:extent cx="4074626" cy="2705100"/>
+            <wp:effectExtent l="0" t="0" r="2540" b="0"/>
+            <wp:docPr id="11" name="Picture 11"/>
+            <wp:cNvGraphicFramePr>
+              <a:graphicFrameLocks xmlns:a="http://schemas.openxmlformats.org/drawingml/2006/main" noChangeAspect="1"/>
+            </wp:cNvGraphicFramePr>
+            <a:graphic xmlns:a="http://schemas.openxmlformats.org/drawingml/2006/main">
+              <a:graphicData uri="http://schemas.openxmlformats.org/drawingml/2006/picture">
+                <pic:pic xmlns:pic="http://schemas.openxmlformats.org/drawingml/2006/picture">
+                  <pic:nvPicPr>
+                    <pic:cNvPr id="11" name="command_WriteTableToExcel_DataTable.png"/>
+                    <pic:cNvPicPr/>
+                  </pic:nvPicPr>
+                  <pic:blipFill>
+                    <a:blip r:embed="rId11">
+                      <a:extLst>
+                        <a:ext uri="{28A0092B-C50C-407E-A947-70E740481C1C}">
+                          <a14:useLocalDpi xmlns:a14="http://schemas.microsoft.com/office/drawing/2010/main" val="0"/>
+                        </a:ext>
+                      </a:extLst>
+                    </a:blip>
+                    <a:stretch>
+                      <a:fillRect/>
+                    </a:stretch>
+                  </pic:blipFill>
+                  <pic:spPr>
+                    <a:xfrm>
+                      <a:off x="0" y="0"/>
+                      <a:ext cx="4089347" cy="2714873"/>
+                    </a:xfrm>
+                    <a:prstGeom prst="rect">
+                      <a:avLst/>
+                    </a:prstGeom>
+                  </pic:spPr>
+                </pic:pic>
+              </a:graphicData>
+            </a:graphic>
+          </wp:inline>
+        </w:drawing>
+      </w:r>
+    </w:p>
+    <w:p>
+      <w:pPr>
+        <w:pStyle w:val="RTiSWDocNote"/>
+      </w:pPr>
+      <w:proofErr w:type="spellStart"/>
+      <w:r>
+        <w:t>WriteTableToExcel_DataTable</w:t>
+      </w:r>
+      <w:proofErr w:type="spellEnd"/>
+    </w:p>
+    <w:p>
+      <w:pPr>
+        <w:pStyle w:val="RTiSWDocFigureTableTitle"/>
+      </w:pPr>
+      <w:r>
+        <w:t xml:space="preserve">Data Table used with </w:t>
+      </w:r>
+      <w:proofErr w:type="spellStart"/>
+      <w:proofErr w:type="gramStart"/>
+      <w:r>
+        <w:t>WriteTableToExcel</w:t>
+      </w:r>
+      <w:proofErr w:type="spellEnd"/>
+      <w:r>
+        <w:t>(</w:t>
+      </w:r>
+      <w:proofErr w:type="gramEnd"/>
+      <w:r>
+        <w:t>) Command Style Formatting</w:t>
+      </w:r>
+    </w:p>
+    <w:p/>
+    <w:p>
+      <w:r>
+        <w:t>To configure style-based formatting,</w:t>
+      </w:r>
+      <w:r>
+        <w:t xml:space="preserve"> a style table is defined listing properties for formatting a cell.  </w:t>
+      </w:r>
+      <w:r>
+        <w:t xml:space="preserve">This table can be defined as a CSV file, Excel worksheet or other format and read into </w:t>
+      </w:r>
+      <w:proofErr w:type="spellStart"/>
+      <w:r>
+        <w:t>TSTool</w:t>
+      </w:r>
+      <w:proofErr w:type="spellEnd"/>
+      <w:r>
+        <w:t xml:space="preserve"> using a suitable command.  </w:t>
+      </w:r>
+      <w:r>
+        <w:t>The following figure illustrates a basic style table</w:t>
+      </w:r>
+      <w:r>
+        <w:t>, which can be shared among commands</w:t>
+      </w:r>
+      <w:r>
+        <w:t>.</w:t>
+      </w:r>
+    </w:p>
+    <w:p/>
+    <w:p>
+      <w:pPr>
+        <w:numPr>
+          <w:ilvl w:val="12"/>
+          <w:numId w:val="0"/>
+        </w:numPr>
+        <w:jc w:val="center"/>
+      </w:pPr>
+      <w:r>
+        <w:rPr>
+          <w:noProof/>
+        </w:rPr>
+        <w:lastRenderedPageBreak/>
+        <w:drawing>
+          <wp:inline distT="0" distB="0" distL="0" distR="0">
+            <wp:extent cx="3310482" cy="1251933"/>
+            <wp:effectExtent l="0" t="0" r="4445" b="5715"/>
+            <wp:docPr id="4" name="Picture 4"/>
+            <wp:cNvGraphicFramePr>
+              <a:graphicFrameLocks xmlns:a="http://schemas.openxmlformats.org/drawingml/2006/main" noChangeAspect="1"/>
+            </wp:cNvGraphicFramePr>
+            <a:graphic xmlns:a="http://schemas.openxmlformats.org/drawingml/2006/main">
+              <a:graphicData uri="http://schemas.openxmlformats.org/drawingml/2006/picture">
+                <pic:pic xmlns:pic="http://schemas.openxmlformats.org/drawingml/2006/picture">
+                  <pic:nvPicPr>
+                    <pic:cNvPr id="4" name="command_WriteTableToExcel_StyleTable.png"/>
+                    <pic:cNvPicPr/>
+                  </pic:nvPicPr>
+                  <pic:blipFill>
+                    <a:blip r:embed="rId12">
+                      <a:extLst>
+                        <a:ext uri="{28A0092B-C50C-407E-A947-70E740481C1C}">
+                          <a14:useLocalDpi xmlns:a14="http://schemas.microsoft.com/office/drawing/2010/main" val="0"/>
+                        </a:ext>
+                      </a:extLst>
+                    </a:blip>
+                    <a:stretch>
+                      <a:fillRect/>
+                    </a:stretch>
+                  </pic:blipFill>
+                  <pic:spPr>
+                    <a:xfrm>
+                      <a:off x="0" y="0"/>
+                      <a:ext cx="3357537" cy="1269728"/>
+                    </a:xfrm>
+                    <a:prstGeom prst="rect">
+                      <a:avLst/>
+                    </a:prstGeom>
+                  </pic:spPr>
+                </pic:pic>
+              </a:graphicData>
+            </a:graphic>
+          </wp:inline>
+        </w:drawing>
+      </w:r>
+    </w:p>
+    <w:p>
+      <w:pPr>
+        <w:pStyle w:val="RTiSWDocNote"/>
+      </w:pPr>
+      <w:proofErr w:type="spellStart"/>
+      <w:r>
+        <w:t>WriteTableToExcel_StyleTable</w:t>
+      </w:r>
+      <w:proofErr w:type="spellEnd"/>
+    </w:p>
+    <w:p>
+      <w:pPr>
+        <w:pStyle w:val="RTiSWDocFigureTableTitle"/>
+      </w:pPr>
+      <w:r>
+        <w:t xml:space="preserve">Style Table used with </w:t>
+      </w:r>
+      <w:proofErr w:type="spellStart"/>
+      <w:proofErr w:type="gramStart"/>
+      <w:r>
+        <w:t>WriteTableToExcel</w:t>
+      </w:r>
+      <w:proofErr w:type="spellEnd"/>
+      <w:r>
+        <w:t>(</w:t>
+      </w:r>
+      <w:proofErr w:type="gramEnd"/>
+      <w:r>
+        <w:t>) Command Style Formatting</w:t>
+      </w:r>
+    </w:p>
+    <w:p/>
+    <w:p>
+      <w:r>
+        <w:t>The following style table columns are recognized.  The default values for cell style properties not listed in the table are those provided by Excel.</w:t>
+      </w:r>
+    </w:p>
+    <w:p/>
+    <w:p>
+      <w:pPr>
+        <w:pStyle w:val="RTiSWDocFigureTableTitle"/>
+      </w:pPr>
+      <w:r>
+        <w:t>Recognized Style Table Columns</w:t>
+      </w:r>
+    </w:p>
+    <w:p/>
+    <w:tbl>
+      <w:tblPr>
+        <w:tblW w:w="9535" w:type="dxa"/>
+        <w:jc w:val="center"/>
+        <w:tblBorders>
+          <w:top w:val="single" w:sz="4" w:space="0" w:color="auto"/>
+          <w:left w:val="single" w:sz="4" w:space="0" w:color="auto"/>
+          <w:bottom w:val="single" w:sz="4" w:space="0" w:color="auto"/>
+          <w:right w:val="single" w:sz="4" w:space="0" w:color="auto"/>
+          <w:insideH w:val="single" w:sz="4" w:space="0" w:color="auto"/>
+          <w:insideV w:val="single" w:sz="4" w:space="0" w:color="auto"/>
+        </w:tblBorders>
+        <w:tblLayout w:type="fixed"/>
+        <w:tblLook w:val="0000" w:firstRow="0" w:lastRow="0" w:firstColumn="0" w:lastColumn="0" w:noHBand="0" w:noVBand="0"/>
+      </w:tblPr>
+      <w:tblGrid>
+        <w:gridCol w:w="2795"/>
+        <w:gridCol w:w="4850"/>
+        <w:gridCol w:w="1890"/>
+      </w:tblGrid>
+      <w:tr>
+        <w:trPr>
+          <w:tblHeader/>
+          <w:jc w:val="center"/>
+        </w:trPr>
+        <w:tc>
+          <w:tcPr>
+            <w:tcW w:w="2795" w:type="dxa"/>
+            <w:shd w:val="clear" w:color="auto" w:fill="C0C0C0"/>
+          </w:tcPr>
+          <w:p>
+            <w:pPr>
+              <w:pStyle w:val="RTiSWDocTableHeading"/>
+            </w:pPr>
+            <w:r>
+              <w:t>Column Name</w:t>
+            </w:r>
+          </w:p>
+        </w:tc>
+        <w:tc>
+          <w:tcPr>
+            <w:tcW w:w="4850" w:type="dxa"/>
+            <w:shd w:val="clear" w:color="auto" w:fill="C0C0C0"/>
+          </w:tcPr>
+          <w:p>
+            <w:pPr>
+              <w:pStyle w:val="RTiSWDocTableHeading"/>
+            </w:pPr>
+            <w:r>
+              <w:t>Description</w:t>
+            </w:r>
+          </w:p>
+        </w:tc>
+        <w:tc>
+          <w:tcPr>
+            <w:tcW w:w="1890" w:type="dxa"/>
+            <w:shd w:val="clear" w:color="auto" w:fill="C0C0C0"/>
+          </w:tcPr>
+          <w:p>
+            <w:pPr>
+              <w:pStyle w:val="RTiSWDocTableHeading"/>
+            </w:pPr>
+            <w:r>
+              <w:t>Default</w:t>
+            </w:r>
+          </w:p>
+        </w:tc>
+      </w:tr>
+      <w:tr>
+        <w:trPr>
+          <w:jc w:val="center"/>
+        </w:trPr>
+        <w:tc>
+          <w:tcPr>
+            <w:tcW w:w="2795" w:type="dxa"/>
+          </w:tcPr>
+          <w:p>
+            <w:pPr>
+              <w:rPr>
+                <w:rStyle w:val="RTiSWDocLiteralText"/>
+              </w:rPr>
+            </w:pPr>
+            <w:proofErr w:type="spellStart"/>
+            <w:r>
+              <w:rPr>
+                <w:rStyle w:val="RTiSWDocLiteralText"/>
+              </w:rPr>
+              <w:t>StyleID</w:t>
+            </w:r>
+            <w:proofErr w:type="spellEnd"/>
+          </w:p>
+        </w:tc>
+        <w:tc>
+          <w:tcPr>
+            <w:tcW w:w="4850" w:type="dxa"/>
+          </w:tcPr>
+          <w:p>
+            <w:r>
+              <w:t>An identifier for the style, which is used in the format table below.</w:t>
+            </w:r>
+          </w:p>
+        </w:tc>
+        <w:tc>
+          <w:tcPr>
+            <w:tcW w:w="1890" w:type="dxa"/>
+          </w:tcPr>
+          <w:p>
+            <w:r>
+              <w:t>None – must be specified.</w:t>
+            </w:r>
+          </w:p>
+        </w:tc>
+      </w:tr>
+      <w:tr>
+        <w:trPr>
+          <w:jc w:val="center"/>
+        </w:trPr>
+        <w:tc>
+          <w:tcPr>
+            <w:tcW w:w="2795" w:type="dxa"/>
+          </w:tcPr>
+          <w:p>
+            <w:pPr>
+              <w:rPr>
+                <w:rStyle w:val="RTiSWDocLiteralText"/>
+              </w:rPr>
+            </w:pPr>
+            <w:proofErr w:type="spellStart"/>
+            <w:r>
+              <w:rPr>
+                <w:rStyle w:val="RTiSWDocLiteralText"/>
+              </w:rPr>
+              <w:t>FillForegroundColor</w:t>
+            </w:r>
+            <w:proofErr w:type="spellEnd"/>
+          </w:p>
+        </w:tc>
+        <w:tc>
+          <w:tcPr>
+            <w:tcW w:w="4850" w:type="dxa"/>
+          </w:tcPr>
+          <w:p>
+            <w:r>
+              <w:t>The foreground fill color as a named color (e.g., “Red”), RGB triplet (</w:t>
+            </w:r>
+            <w:r>
+              <w:rPr>
+                <w:rStyle w:val="RTiSWDocLiteralText"/>
+              </w:rPr>
+              <w:t>255</w:t>
+            </w:r>
+            <w:r>
+              <w:t>,</w:t>
+            </w:r>
+            <w:r>
+              <w:rPr>
+                <w:rStyle w:val="RTiSWDocLiteralText"/>
+              </w:rPr>
+              <w:t>255</w:t>
+            </w:r>
+            <w:r>
+              <w:t>,</w:t>
+            </w:r>
+            <w:r>
+              <w:rPr>
+                <w:rStyle w:val="RTiSWDocLiteralText"/>
+              </w:rPr>
+              <w:t>255</w:t>
+            </w:r>
+            <w:r>
+              <w:t xml:space="preserve">), or hex color </w:t>
+            </w:r>
+            <w:r>
+              <w:rPr>
+                <w:rStyle w:val="RTiSWDocLiteralText"/>
+              </w:rPr>
+              <w:t>0xFFFFFF</w:t>
+            </w:r>
+            <w:r>
+              <w:t xml:space="preserve">.  The following named colors are recognized:  </w:t>
+            </w:r>
+            <w:r>
+              <w:rPr>
+                <w:rStyle w:val="RTiSWDocLiteralText"/>
+              </w:rPr>
+              <w:t>black</w:t>
+            </w:r>
+            <w:r>
+              <w:t xml:space="preserve">, </w:t>
+            </w:r>
+            <w:r>
+              <w:rPr>
+                <w:rStyle w:val="RTiSWDocLiteralText"/>
+              </w:rPr>
+              <w:t>blue</w:t>
+            </w:r>
+            <w:r>
+              <w:t xml:space="preserve">, </w:t>
+            </w:r>
+            <w:r>
+              <w:rPr>
+                <w:rStyle w:val="RTiSWDocLiteralText"/>
+              </w:rPr>
+              <w:t>cyan</w:t>
+            </w:r>
+            <w:r>
+              <w:t xml:space="preserve">, </w:t>
+            </w:r>
+            <w:proofErr w:type="spellStart"/>
+            <w:r>
+              <w:rPr>
+                <w:rStyle w:val="RTiSWDocLiteralText"/>
+              </w:rPr>
+              <w:t>darkgray</w:t>
+            </w:r>
+            <w:proofErr w:type="spellEnd"/>
+            <w:r>
+              <w:t xml:space="preserve">, </w:t>
+            </w:r>
+            <w:r>
+              <w:rPr>
+                <w:rStyle w:val="RTiSWDocLiteralText"/>
+              </w:rPr>
+              <w:t>gray</w:t>
+            </w:r>
+            <w:r>
+              <w:t xml:space="preserve">, </w:t>
+            </w:r>
+            <w:r>
+              <w:rPr>
+                <w:rStyle w:val="RTiSWDocLiteralText"/>
+              </w:rPr>
+              <w:t>green</w:t>
+            </w:r>
+            <w:r>
+              <w:t xml:space="preserve">, </w:t>
+            </w:r>
+            <w:proofErr w:type="spellStart"/>
+            <w:r>
+              <w:rPr>
+                <w:rStyle w:val="RTiSWDocLiteralText"/>
+              </w:rPr>
+              <w:t>lightgray</w:t>
+            </w:r>
+            <w:proofErr w:type="spellEnd"/>
+            <w:r>
+              <w:t xml:space="preserve">, </w:t>
+            </w:r>
+            <w:r>
+              <w:rPr>
+                <w:rStyle w:val="RTiSWDocLiteralText"/>
+              </w:rPr>
+              <w:t>magenta</w:t>
+            </w:r>
+            <w:r>
+              <w:t xml:space="preserve">, </w:t>
+            </w:r>
+            <w:r>
+              <w:rPr>
+                <w:rStyle w:val="RTiSWDocLiteralText"/>
+              </w:rPr>
+              <w:t>none</w:t>
+            </w:r>
+            <w:r>
+              <w:t xml:space="preserve">, </w:t>
+            </w:r>
+            <w:r>
+              <w:rPr>
+                <w:rStyle w:val="RTiSWDocLiteralText"/>
+              </w:rPr>
+              <w:t>orange</w:t>
+            </w:r>
+            <w:r>
+              <w:t xml:space="preserve">, </w:t>
+            </w:r>
+            <w:r>
+              <w:rPr>
+                <w:rStyle w:val="RTiSWDocLiteralText"/>
+              </w:rPr>
+              <w:t>pink</w:t>
+            </w:r>
+            <w:r>
+              <w:t xml:space="preserve">, </w:t>
+            </w:r>
+            <w:r>
+              <w:rPr>
+                <w:rStyle w:val="RTiSWDocLiteralText"/>
+              </w:rPr>
+              <w:t>red</w:t>
+            </w:r>
+            <w:r>
+              <w:t xml:space="preserve">, </w:t>
+            </w:r>
+            <w:r>
+              <w:rPr>
+                <w:rStyle w:val="RTiSWDocLiteralText"/>
+              </w:rPr>
+              <w:t>white</w:t>
+            </w:r>
+            <w:r>
+              <w:t xml:space="preserve">, </w:t>
+            </w:r>
+            <w:proofErr w:type="gramStart"/>
+            <w:r>
+              <w:rPr>
+                <w:rStyle w:val="RTiSWDocLiteralText"/>
+              </w:rPr>
+              <w:t>yellow</w:t>
+            </w:r>
+            <w:proofErr w:type="gramEnd"/>
+            <w:r>
+              <w:t>.</w:t>
+            </w:r>
+          </w:p>
+        </w:tc>
+        <w:tc>
+          <w:tcPr>
+            <w:tcW w:w="1890" w:type="dxa"/>
+          </w:tcPr>
+          <w:p>
+            <w:r>
+              <w:t>No fill color.</w:t>
+            </w:r>
+          </w:p>
+        </w:tc>
+      </w:tr>
+      <w:tr>
+        <w:trPr>
+          <w:jc w:val="center"/>
+        </w:trPr>
+        <w:tc>
+          <w:tcPr>
+            <w:tcW w:w="2795" w:type="dxa"/>
+          </w:tcPr>
+          <w:p>
+            <w:pPr>
+              <w:rPr>
+                <w:rStyle w:val="RTiSWDocLiteralText"/>
+              </w:rPr>
+            </w:pPr>
+            <w:proofErr w:type="spellStart"/>
+            <w:r>
+              <w:rPr>
+                <w:rStyle w:val="RTiSWDocLiteralText"/>
+              </w:rPr>
+              <w:t>FillPattern</w:t>
+            </w:r>
+            <w:proofErr w:type="spellEnd"/>
+          </w:p>
+        </w:tc>
+        <w:tc>
+          <w:tcPr>
+            <w:tcW w:w="4850" w:type="dxa"/>
+          </w:tcPr>
+          <w:p>
+            <w:r>
+              <w:t xml:space="preserve">Fill pattern for cells using </w:t>
+            </w:r>
+            <w:proofErr w:type="spellStart"/>
+            <w:r>
+              <w:rPr>
+                <w:rStyle w:val="RTiSWDocLiteralText"/>
+              </w:rPr>
+              <w:t>FillForegroundColor</w:t>
+            </w:r>
+            <w:proofErr w:type="spellEnd"/>
+            <w:r>
+              <w:t xml:space="preserve"> and </w:t>
+            </w:r>
+            <w:proofErr w:type="spellStart"/>
+            <w:r>
+              <w:rPr>
+                <w:rStyle w:val="RTiSWDocLiteralText"/>
+              </w:rPr>
+              <w:t>FillBackgroundColor</w:t>
+            </w:r>
+            <w:proofErr w:type="spellEnd"/>
+            <w:r>
+              <w:t>.</w:t>
+            </w:r>
+          </w:p>
+        </w:tc>
+        <w:tc>
+          <w:tcPr>
+            <w:tcW w:w="1890" w:type="dxa"/>
+          </w:tcPr>
+          <w:p>
+            <w:r>
+              <w:t>Currently always defaults to solid.</w:t>
+            </w:r>
+          </w:p>
+        </w:tc>
+      </w:tr>
+    </w:tbl>
+    <w:p/>
+    <w:p>
+      <w:r>
+        <w:t>The format table indicates how the styles are used for columns and cell values, as shown in the following example, which indicates that any columns with names starting with “</w:t>
+      </w:r>
+      <w:proofErr w:type="spellStart"/>
+      <w:r>
+        <w:t>ts</w:t>
+      </w:r>
+      <w:proofErr w:type="spellEnd"/>
+      <w:r>
+        <w:t>” should be processed to evaluate for missing and negative values.</w:t>
+      </w:r>
+    </w:p>
+    <w:p/>
+    <w:p>
+      <w:pPr>
+        <w:numPr>
+          <w:ilvl w:val="12"/>
+          <w:numId w:val="0"/>
+        </w:numPr>
+        <w:jc w:val="center"/>
+      </w:pPr>
+      <w:r>
+        <w:rPr>
+          <w:noProof/>
+        </w:rPr>
+        <w:drawing>
+          <wp:inline distT="0" distB="0" distL="0" distR="0">
+            <wp:extent cx="4379595" cy="1459865"/>
+            <wp:effectExtent l="0" t="0" r="1905" b="6985"/>
+            <wp:docPr id="8" name="Picture 8"/>
+            <wp:cNvGraphicFramePr>
+              <a:graphicFrameLocks xmlns:a="http://schemas.openxmlformats.org/drawingml/2006/main" noChangeAspect="1"/>
+            </wp:cNvGraphicFramePr>
+            <a:graphic xmlns:a="http://schemas.openxmlformats.org/drawingml/2006/main">
+              <a:graphicData uri="http://schemas.openxmlformats.org/drawingml/2006/picture">
+                <pic:pic xmlns:pic="http://schemas.openxmlformats.org/drawingml/2006/picture">
+                  <pic:nvPicPr>
+                    <pic:cNvPr id="8" name="command_WriteTableToExcel_FormatTable.png"/>
+                    <pic:cNvPicPr/>
+                  </pic:nvPicPr>
+                  <pic:blipFill>
+                    <a:blip r:embed="rId13">
+                      <a:extLst>
+                        <a:ext uri="{28A0092B-C50C-407E-A947-70E740481C1C}">
+                          <a14:useLocalDpi xmlns:a14="http://schemas.microsoft.com/office/drawing/2010/main" val="0"/>
+                        </a:ext>
+                      </a:extLst>
+                    </a:blip>
+                    <a:stretch>
+                      <a:fillRect/>
+                    </a:stretch>
+                  </pic:blipFill>
+                  <pic:spPr>
+                    <a:xfrm>
+                      <a:off x="0" y="0"/>
+                      <a:ext cx="4380462" cy="1460154"/>
+                    </a:xfrm>
+                    <a:prstGeom prst="rect">
+                      <a:avLst/>
+                    </a:prstGeom>
+                  </pic:spPr>
+                </pic:pic>
+              </a:graphicData>
+            </a:graphic>
+          </wp:inline>
+        </w:drawing>
+      </w:r>
+    </w:p>
+    <w:p>
+      <w:pPr>
+        <w:pStyle w:val="RTiSWDocNote"/>
+      </w:pPr>
+      <w:proofErr w:type="spellStart"/>
+      <w:r>
+        <w:t>WriteTableToExcel_FormatTable</w:t>
+      </w:r>
+      <w:proofErr w:type="spellEnd"/>
+    </w:p>
+    <w:p>
+      <w:pPr>
+        <w:pStyle w:val="RTiSWDocFigureTableTitle"/>
+      </w:pPr>
+      <w:r>
+        <w:t xml:space="preserve">Format Table used with </w:t>
+      </w:r>
+      <w:proofErr w:type="spellStart"/>
+      <w:proofErr w:type="gramStart"/>
+      <w:r>
+        <w:t>WriteTableToExcel</w:t>
+      </w:r>
+      <w:proofErr w:type="spellEnd"/>
+      <w:r>
+        <w:t>(</w:t>
+      </w:r>
+      <w:proofErr w:type="gramEnd"/>
+      <w:r>
+        <w:t>) Command Style Formatting</w:t>
+      </w:r>
+    </w:p>
+    <w:p/>
+    <w:p>
+      <w:r>
+        <w:t xml:space="preserve">For the above style and format tables, the column names must be specified as shown.  The </w:t>
+      </w:r>
+      <w:r>
+        <w:rPr>
+          <w:rStyle w:val="RTiSWDocGUIReference"/>
+        </w:rPr>
+        <w:t>Condition</w:t>
+      </w:r>
+      <w:r>
+        <w:t xml:space="preserve"> column recognizes the following </w:t>
+      </w:r>
+      <w:proofErr w:type="spellStart"/>
+      <w:r>
+        <w:t>specifiers</w:t>
+      </w:r>
+      <w:proofErr w:type="spellEnd"/>
+      <w:r>
+        <w:t xml:space="preserve"> (note that the </w:t>
+      </w:r>
+      <w:proofErr w:type="spellStart"/>
+      <w:proofErr w:type="gramStart"/>
+      <w:r>
+        <w:rPr>
+          <w:rStyle w:val="RTiSWDocLiteralText"/>
+        </w:rPr>
+        <w:t>WriteTimeSeriesToExcel</w:t>
+      </w:r>
+      <w:proofErr w:type="spellEnd"/>
+      <w:r>
+        <w:rPr>
+          <w:rStyle w:val="RTiSWDocLiteralText"/>
+        </w:rPr>
+        <w:t>(</w:t>
+      </w:r>
+      <w:proofErr w:type="gramEnd"/>
+      <w:r>
+        <w:rPr>
+          <w:rStyle w:val="RTiSWDocLiteralText"/>
+        </w:rPr>
+        <w:t>)</w:t>
+      </w:r>
+      <w:r>
+        <w:t xml:space="preserve"> command </w:t>
+      </w:r>
+      <w:r>
+        <w:t>uses</w:t>
+      </w:r>
+      <w:r>
+        <w:t xml:space="preserve"> </w:t>
+      </w:r>
+      <w:r>
+        <w:rPr>
+          <w:rStyle w:val="RTiSWDocLiteralText"/>
+        </w:rPr>
+        <w:t>${</w:t>
+      </w:r>
+      <w:proofErr w:type="spellStart"/>
+      <w:r>
+        <w:rPr>
+          <w:rStyle w:val="RTiSWDocLiteralText"/>
+        </w:rPr>
+        <w:t>tsdata:value</w:t>
+      </w:r>
+      <w:proofErr w:type="spellEnd"/>
+      <w:r>
+        <w:rPr>
+          <w:rStyle w:val="RTiSWDocLiteralText"/>
+        </w:rPr>
+        <w:t>}</w:t>
+      </w:r>
+      <w:r>
+        <w:t xml:space="preserve">,  </w:t>
+      </w:r>
+      <w:r>
+        <w:rPr>
+          <w:rStyle w:val="RTiSWDocLiteralText"/>
+        </w:rPr>
+        <w:t>${</w:t>
+      </w:r>
+      <w:proofErr w:type="spellStart"/>
+      <w:r>
+        <w:rPr>
+          <w:rStyle w:val="RTiSWDocLiteralText"/>
+        </w:rPr>
+        <w:t>tsdata:flag</w:t>
+      </w:r>
+      <w:proofErr w:type="spellEnd"/>
+      <w:r>
+        <w:rPr>
+          <w:rStyle w:val="RTiSWDocLiteralText"/>
+        </w:rPr>
+        <w:t>}</w:t>
+      </w:r>
+      <w:r>
+        <w:t xml:space="preserve">, and </w:t>
+      </w:r>
+      <w:r>
+        <w:rPr>
+          <w:rStyle w:val="RTiSWDocLiteralText"/>
+        </w:rPr>
+        <w:t>${</w:t>
+      </w:r>
+      <w:proofErr w:type="spellStart"/>
+      <w:r>
+        <w:rPr>
+          <w:rStyle w:val="RTiSWDocLiteralText"/>
+        </w:rPr>
+        <w:t>ts:property</w:t>
+      </w:r>
+      <w:proofErr w:type="spellEnd"/>
+      <w:r>
+        <w:rPr>
+          <w:rStyle w:val="RTiSWDocLiteralText"/>
+        </w:rPr>
+        <w:t>}</w:t>
+      </w:r>
+      <w:r>
+        <w:t>)</w:t>
+      </w:r>
+      <w:r>
+        <w:t>:</w:t>
+      </w:r>
+    </w:p>
+    <w:p/>
+    <w:p>
+      <w:pPr>
+        <w:pStyle w:val="ListParagraph"/>
+        <w:numPr>
+          <w:ilvl w:val="0"/>
+          <w:numId w:val="12"/>
+        </w:numPr>
+      </w:pPr>
+      <w:r>
+        <w:rPr>
+          <w:rStyle w:val="RTiSWDocLiteralText"/>
+        </w:rPr>
+        <w:t>${</w:t>
+      </w:r>
+      <w:proofErr w:type="spellStart"/>
+      <w:r>
+        <w:rPr>
+          <w:rStyle w:val="RTiSWDocLiteralText"/>
+        </w:rPr>
+        <w:t>table</w:t>
+      </w:r>
+      <w:r>
+        <w:rPr>
+          <w:rStyle w:val="RTiSWDocLiteralText"/>
+        </w:rPr>
+        <w:t>cell:value</w:t>
+      </w:r>
+      <w:proofErr w:type="spellEnd"/>
+      <w:r>
+        <w:rPr>
+          <w:rStyle w:val="RTiSWDocLiteralText"/>
+        </w:rPr>
+        <w:t>}</w:t>
+      </w:r>
+      <w:r>
+        <w:t xml:space="preserve"> – the cell value (raw value before any formatting)</w:t>
+      </w:r>
+    </w:p>
+    <w:p>
+      <w:pPr>
+        <w:pStyle w:val="ListParagraph"/>
+        <w:numPr>
+          <w:ilvl w:val="0"/>
+          <w:numId w:val="12"/>
+        </w:numPr>
+      </w:pPr>
+      <w:r>
+        <w:rPr>
+          <w:rStyle w:val="RTiSWDocLiteralText"/>
+        </w:rPr>
+        <w:lastRenderedPageBreak/>
+        <w:t>${</w:t>
+      </w:r>
+      <w:proofErr w:type="spellStart"/>
+      <w:r>
+        <w:rPr>
+          <w:rStyle w:val="RTiSWDocLiteralText"/>
+        </w:rPr>
+        <w:t>table</w:t>
+      </w:r>
+      <w:r>
+        <w:rPr>
+          <w:rStyle w:val="RTiSWDocLiteralText"/>
+        </w:rPr>
+        <w:t>cell:</w:t>
+      </w:r>
+      <w:r>
+        <w:rPr>
+          <w:rStyle w:val="RTiSWDocLiteralText"/>
+        </w:rPr>
+        <w:t>comment</w:t>
+      </w:r>
+      <w:proofErr w:type="spellEnd"/>
+      <w:r>
+        <w:rPr>
+          <w:rStyle w:val="RTiSWDocLiteralText"/>
+        </w:rPr>
+        <w:t>}</w:t>
+      </w:r>
+      <w:r>
+        <w:t xml:space="preserve"> – the cell comment (currently not implemented in </w:t>
+      </w:r>
+      <w:proofErr w:type="spellStart"/>
+      <w:r>
+        <w:t>TSTool</w:t>
+      </w:r>
+      <w:proofErr w:type="spellEnd"/>
+      <w:r>
+        <w:t xml:space="preserve"> tables but is reserved for future implementation and Excel cell comments)</w:t>
+      </w:r>
+    </w:p>
+    <w:p/>
+    <w:p>
+      <w:r>
+        <w:t xml:space="preserve">Values on the left and right of the operator must be separated with spaces to facilitate parsing the condition.  </w:t>
+      </w:r>
+      <w:r>
+        <w:t xml:space="preserve">The </w:t>
+      </w:r>
+      <w:r>
+        <w:rPr>
+          <w:rStyle w:val="RTiSWDocGUIReference"/>
+        </w:rPr>
+        <w:t>Condition</w:t>
+      </w:r>
+      <w:r>
+        <w:t xml:space="preserve"> column recognizes the following operators:</w:t>
+      </w:r>
+    </w:p>
+    <w:p/>
+    <w:p>
+      <w:pPr>
+        <w:pStyle w:val="RTiSWDocFigureTableTitle"/>
+      </w:pPr>
+      <w:r>
+        <w:t>Format Table Condition Operators</w:t>
+      </w:r>
+    </w:p>
+    <w:p/>
+    <w:tbl>
+      <w:tblPr>
+        <w:tblW w:w="0" w:type="auto"/>
+        <w:jc w:val="center"/>
+        <w:tblBorders>
+          <w:top w:val="single" w:sz="4" w:space="0" w:color="auto"/>
+          <w:left w:val="single" w:sz="4" w:space="0" w:color="auto"/>
+          <w:bottom w:val="single" w:sz="4" w:space="0" w:color="auto"/>
+          <w:right w:val="single" w:sz="4" w:space="0" w:color="auto"/>
+          <w:insideH w:val="single" w:sz="4" w:space="0" w:color="auto"/>
+          <w:insideV w:val="single" w:sz="4" w:space="0" w:color="auto"/>
+        </w:tblBorders>
+        <w:tblLayout w:type="fixed"/>
+        <w:tblLook w:val="0000" w:firstRow="0" w:lastRow="0" w:firstColumn="0" w:lastColumn="0" w:noHBand="0" w:noVBand="0"/>
+      </w:tblPr>
+      <w:tblGrid>
+        <w:gridCol w:w="1435"/>
+        <w:gridCol w:w="7110"/>
+      </w:tblGrid>
+      <w:tr>
+        <w:trPr>
+          <w:tblHeader/>
+          <w:jc w:val="center"/>
+        </w:trPr>
+        <w:tc>
+          <w:tcPr>
+            <w:tcW w:w="1435" w:type="dxa"/>
+            <w:shd w:val="clear" w:color="auto" w:fill="C0C0C0"/>
+          </w:tcPr>
+          <w:p>
+            <w:pPr>
+              <w:pStyle w:val="RTiSWDocTableHeading"/>
+            </w:pPr>
+            <w:r>
+              <w:t>Operator</w:t>
+            </w:r>
+          </w:p>
+        </w:tc>
+        <w:tc>
+          <w:tcPr>
+            <w:tcW w:w="7110" w:type="dxa"/>
+            <w:shd w:val="clear" w:color="auto" w:fill="C0C0C0"/>
+          </w:tcPr>
+          <w:p>
+            <w:pPr>
+              <w:pStyle w:val="RTiSWDocTableHeading"/>
+            </w:pPr>
+            <w:r>
+              <w:t>Description</w:t>
+            </w:r>
+          </w:p>
+        </w:tc>
+      </w:tr>
+      <w:tr>
+        <w:trPr>
+          <w:jc w:val="center"/>
+        </w:trPr>
+        <w:tc>
+          <w:tcPr>
+            <w:tcW w:w="1435" w:type="dxa"/>
+          </w:tcPr>
+          <w:p>
+            <w:pPr>
+              <w:rPr>
+                <w:rStyle w:val="RTiSWDocLiteralText"/>
+              </w:rPr>
+            </w:pPr>
+            <w:r>
+              <w:rPr>
+                <w:rStyle w:val="RTiSWDocLiteralText"/>
+              </w:rPr>
+              <w:t>&lt;</w:t>
+            </w:r>
+          </w:p>
+        </w:tc>
+        <w:tc>
+          <w:tcPr>
+            <w:tcW w:w="7110" w:type="dxa"/>
+          </w:tcPr>
+          <w:p>
+            <w:r>
+              <w:t>Less than.</w:t>
+            </w:r>
+          </w:p>
+        </w:tc>
+      </w:tr>
+      <w:tr>
+        <w:trPr>
+          <w:jc w:val="center"/>
+        </w:trPr>
+        <w:tc>
+          <w:tcPr>
+            <w:tcW w:w="1435" w:type="dxa"/>
+          </w:tcPr>
+          <w:p>
+            <w:pPr>
+              <w:rPr>
+                <w:rStyle w:val="RTiSWDocLiteralText"/>
+              </w:rPr>
+            </w:pPr>
+            <w:r>
+              <w:rPr>
+                <w:rStyle w:val="RTiSWDocLiteralText"/>
+              </w:rPr>
+              <w:t>&lt;=</w:t>
+            </w:r>
+          </w:p>
+        </w:tc>
+        <w:tc>
+          <w:tcPr>
+            <w:tcW w:w="7110" w:type="dxa"/>
+          </w:tcPr>
+          <w:p>
+            <w:r>
+              <w:t>Less than or equal to.</w:t>
+            </w:r>
+          </w:p>
+        </w:tc>
+      </w:tr>
+      <w:tr>
+        <w:trPr>
+          <w:jc w:val="center"/>
+        </w:trPr>
+        <w:tc>
+          <w:tcPr>
+            <w:tcW w:w="1435" w:type="dxa"/>
+          </w:tcPr>
+          <w:p>
+            <w:pPr>
+              <w:rPr>
+                <w:rStyle w:val="RTiSWDocLiteralText"/>
+              </w:rPr>
+            </w:pPr>
+            <w:r>
+              <w:rPr>
+                <w:rStyle w:val="RTiSWDocLiteralText"/>
+              </w:rPr>
+              <w:t>==</w:t>
+            </w:r>
+          </w:p>
+        </w:tc>
+        <w:tc>
+          <w:tcPr>
+            <w:tcW w:w="7110" w:type="dxa"/>
+          </w:tcPr>
+          <w:p>
+            <w:r>
+              <w:t xml:space="preserve">Equal to.  Specify the right-side value as </w:t>
+            </w:r>
+            <w:r>
+              <w:rPr>
+                <w:rStyle w:val="RTiSWDocLiteralText"/>
+              </w:rPr>
+              <w:t>missing</w:t>
+            </w:r>
+            <w:r>
+              <w:t xml:space="preserve"> to check for missing.</w:t>
+            </w:r>
+          </w:p>
+        </w:tc>
+      </w:tr>
+      <w:tr>
+        <w:trPr>
+          <w:jc w:val="center"/>
+        </w:trPr>
+        <w:tc>
+          <w:tcPr>
+            <w:tcW w:w="1435" w:type="dxa"/>
+          </w:tcPr>
+          <w:p>
+            <w:pPr>
+              <w:rPr>
+                <w:rStyle w:val="RTiSWDocLiteralText"/>
+              </w:rPr>
+            </w:pPr>
+            <w:r>
+              <w:rPr>
+                <w:rStyle w:val="RTiSWDocLiteralText"/>
+              </w:rPr>
+              <w:t>!=</w:t>
+            </w:r>
+          </w:p>
+        </w:tc>
+        <w:tc>
+          <w:tcPr>
+            <w:tcW w:w="7110" w:type="dxa"/>
+          </w:tcPr>
+          <w:p>
+            <w:r>
+              <w:t xml:space="preserve">Not equal to.  Specify the right-side value as </w:t>
+            </w:r>
+            <w:r>
+              <w:rPr>
+                <w:rStyle w:val="RTiSWDocLiteralText"/>
+              </w:rPr>
+              <w:t>missing</w:t>
+            </w:r>
+            <w:r>
+              <w:t xml:space="preserve"> to check for missing.</w:t>
+            </w:r>
+          </w:p>
+        </w:tc>
+      </w:tr>
+      <w:tr>
+        <w:trPr>
+          <w:jc w:val="center"/>
+        </w:trPr>
+        <w:tc>
+          <w:tcPr>
+            <w:tcW w:w="1435" w:type="dxa"/>
+          </w:tcPr>
+          <w:p>
+            <w:pPr>
+              <w:rPr>
+                <w:rStyle w:val="RTiSWDocLiteralText"/>
+              </w:rPr>
+            </w:pPr>
+            <w:r>
+              <w:rPr>
+                <w:rStyle w:val="RTiSWDocLiteralText"/>
+              </w:rPr>
+              <w:t>&gt;</w:t>
+            </w:r>
+          </w:p>
+        </w:tc>
+        <w:tc>
+          <w:tcPr>
+            <w:tcW w:w="7110" w:type="dxa"/>
+          </w:tcPr>
+          <w:p>
+            <w:r>
+              <w:t>Greater than.</w:t>
+            </w:r>
+          </w:p>
+        </w:tc>
+      </w:tr>
+      <w:tr>
+        <w:trPr>
+          <w:jc w:val="center"/>
+        </w:trPr>
+        <w:tc>
+          <w:tcPr>
+            <w:tcW w:w="1435" w:type="dxa"/>
+          </w:tcPr>
+          <w:p>
+            <w:pPr>
+              <w:rPr>
+                <w:rStyle w:val="RTiSWDocLiteralText"/>
+              </w:rPr>
+            </w:pPr>
+            <w:r>
+              <w:rPr>
+                <w:rStyle w:val="RTiSWDocLiteralText"/>
+              </w:rPr>
+              <w:t>&gt;=</w:t>
+            </w:r>
+          </w:p>
+        </w:tc>
+        <w:tc>
+          <w:tcPr>
+            <w:tcW w:w="7110" w:type="dxa"/>
+          </w:tcPr>
+          <w:p>
+            <w:r>
+              <w:t>Greater than or equal to.</w:t>
+            </w:r>
+          </w:p>
+        </w:tc>
+      </w:tr>
+      <w:tr>
+        <w:trPr>
+          <w:jc w:val="center"/>
+        </w:trPr>
+        <w:tc>
+          <w:tcPr>
+            <w:tcW w:w="1435" w:type="dxa"/>
+          </w:tcPr>
+          <w:p>
+            <w:pPr>
+              <w:rPr>
+                <w:rStyle w:val="RTiSWDocLiteralText"/>
+              </w:rPr>
+            </w:pPr>
+            <w:r>
+              <w:rPr>
+                <w:rStyle w:val="RTiSWDocLiteralText"/>
+              </w:rPr>
+              <w:t>contains</w:t>
+            </w:r>
+          </w:p>
+        </w:tc>
+        <w:tc>
+          <w:tcPr>
+            <w:tcW w:w="7110" w:type="dxa"/>
+          </w:tcPr>
+          <w:p>
+            <w:r>
+              <w:t>Specify for string values to check for substring (case-independent).</w:t>
+            </w:r>
+          </w:p>
+        </w:tc>
+      </w:tr>
+    </w:tbl>
+    <w:p/>
+    <w:p>
+      <w:r>
+        <w:t>Currently only one condition per format table row can be specified but more complex conditions will be supported in the future.</w:t>
+      </w:r>
+    </w:p>
+    <w:p/>
+    <w:p>
+      <w:r>
+        <w:t>The following figure illustrates the output from the above example.</w:t>
+      </w:r>
+    </w:p>
+    <w:p/>
+    <w:p>
+      <w:pPr>
+        <w:numPr>
+          <w:ilvl w:val="12"/>
+          <w:numId w:val="0"/>
+        </w:numPr>
+        <w:jc w:val="center"/>
+      </w:pPr>
+      <w:r>
+        <w:rPr>
+          <w:noProof/>
+        </w:rPr>
+        <w:drawing>
+          <wp:inline distT="0" distB="0" distL="0" distR="0">
+            <wp:extent cx="2326005" cy="2894956"/>
+            <wp:effectExtent l="0" t="0" r="0" b="1270"/>
+            <wp:docPr id="3" name="Picture 3"/>
+            <wp:cNvGraphicFramePr>
+              <a:graphicFrameLocks xmlns:a="http://schemas.openxmlformats.org/drawingml/2006/main" noChangeAspect="1"/>
+            </wp:cNvGraphicFramePr>
+            <a:graphic xmlns:a="http://schemas.openxmlformats.org/drawingml/2006/main">
+              <a:graphicData uri="http://schemas.openxmlformats.org/drawingml/2006/picture">
+                <pic:pic xmlns:pic="http://schemas.openxmlformats.org/drawingml/2006/picture">
+                  <pic:nvPicPr>
+                    <pic:cNvPr id="3" name="command_WriteTableToExcel_Output.png"/>
+                    <pic:cNvPicPr/>
+                  </pic:nvPicPr>
+                  <pic:blipFill>
+                    <a:blip r:embed="rId14">
+                      <a:extLst>
+                        <a:ext uri="{28A0092B-C50C-407E-A947-70E740481C1C}">
+                          <a14:useLocalDpi xmlns:a14="http://schemas.microsoft.com/office/drawing/2010/main" val="0"/>
+                        </a:ext>
+                      </a:extLst>
+                    </a:blip>
+                    <a:stretch>
+                      <a:fillRect/>
+                    </a:stretch>
+                  </pic:blipFill>
+                  <pic:spPr>
+                    <a:xfrm>
+                      <a:off x="0" y="0"/>
+                      <a:ext cx="2335072" cy="2906241"/>
+                    </a:xfrm>
+                    <a:prstGeom prst="rect">
+                      <a:avLst/>
+                    </a:prstGeom>
+                  </pic:spPr>
+                </pic:pic>
+              </a:graphicData>
+            </a:graphic>
+          </wp:inline>
+        </w:drawing>
+      </w:r>
+    </w:p>
+    <w:p>
+      <w:pPr>
+        <w:pStyle w:val="RTiSWDocNote"/>
+      </w:pPr>
+      <w:proofErr w:type="spellStart"/>
+      <w:r>
+        <w:t>WriteTableToExcel_Output</w:t>
+      </w:r>
+      <w:proofErr w:type="spellEnd"/>
+    </w:p>
+    <w:p>
+      <w:pPr>
+        <w:pStyle w:val="RTiSWDocFigureTableTitle"/>
+      </w:pPr>
+      <w:proofErr w:type="spellStart"/>
+      <w:proofErr w:type="gramStart"/>
+      <w:r>
+        <w:t>WriteTableToExcel</w:t>
+      </w:r>
+      <w:proofErr w:type="spellEnd"/>
+      <w:r>
+        <w:t>(</w:t>
+      </w:r>
+      <w:proofErr w:type="gramEnd"/>
+      <w:r>
+        <w:t xml:space="preserve">) Command </w:t>
+      </w:r>
+      <w:r>
+        <w:t>Example Output</w:t>
+      </w:r>
+    </w:p>
+    <w:p/>
+    <w:p/>
+    <w:p>
+      <w:r>
+        <w:br w:type="page"/>
+      </w:r>
+    </w:p>
+    <w:p/>
+    <w:p/>
+    <w:p/>
+    <w:p/>
+    <w:p/>
+    <w:p/>
+    <w:p>
+      <w:pPr>
+        <w:jc w:val="center"/>
+        <w:rPr>
+          <w:color w:val="D9D9D9" w:themeColor="background1" w:themeShade="D9"/>
+        </w:rPr>
+      </w:pPr>
+      <w:r>
+        <w:rPr>
+          <w:color w:val="D9D9D9" w:themeColor="background1" w:themeShade="D9"/>
+        </w:rPr>
+        <w:t>This page is intentionally blank.</w:t>
+      </w:r>
+    </w:p>
+    <w:p/>
     <w:sectPr>
-      <w:headerReference w:type="even" r:id="rId10"/>
-      <w:headerReference w:type="default" r:id="rId11"/>
-      <w:footerReference w:type="even" r:id="rId12"/>
-      <w:footerReference w:type="default" r:id="rId13"/>
-      <w:headerReference w:type="first" r:id="rId14"/>
-      <w:footerReference w:type="first" r:id="rId15"/>
+      <w:headerReference w:type="even" r:id="rId15"/>
+      <w:headerReference w:type="default" r:id="rId16"/>
+      <w:footerReference w:type="even" r:id="rId17"/>
+      <w:footerReference w:type="default" r:id="rId18"/>
+      <w:headerReference w:type="first" r:id="rId19"/>
+      <w:footerReference w:type="first" r:id="rId20"/>
       <w:type w:val="continuous"/>
       <w:pgSz w:w="12240" w:h="15840" w:code="1"/>
       <w:pgMar w:top="1440" w:right="1440" w:bottom="1440" w:left="1440" w:header="720" w:footer="720" w:gutter="0"/>
@@ -2247,7 +3915,7 @@
       <w:rPr>
         <w:noProof/>
       </w:rPr>
-      <w:t>4</w:t>
+      <w:t>8</w:t>
     </w:r>
     <w:r>
       <w:fldChar w:fldCharType="end"/>
@@ -2307,7 +3975,7 @@
       <w:rPr>
         <w:noProof/>
       </w:rPr>
-      <w:t>3</w:t>
+      <w:t>7</w:t>
     </w:r>
     <w:r>
       <w:fldChar w:fldCharType="end"/>
@@ -2425,7 +4093,14 @@
     </w:r>
     <w:r>
       <w:tab/>
-      <w:t>TSTool Documentation</w:t>
+    </w:r>
+    <w:proofErr w:type="spellStart"/>
+    <w:r>
+      <w:t>TSTool</w:t>
+    </w:r>
+    <w:proofErr w:type="spellEnd"/>
+    <w:r>
+      <w:t xml:space="preserve"> Documentation</w:t>
     </w:r>
   </w:p>
 </w:hdr>
@@ -2437,8 +4112,13 @@
     <w:pPr>
       <w:pStyle w:val="RTiSWDocHeader"/>
     </w:pPr>
+    <w:proofErr w:type="spellStart"/>
     <w:r>
-      <w:t>TSTool Documentation</w:t>
+      <w:t>TSTool</w:t>
+    </w:r>
+    <w:proofErr w:type="spellEnd"/>
+    <w:r>
+      <w:t xml:space="preserve"> Documentation</w:t>
     </w:r>
     <w:r>
       <w:tab/>
@@ -2714,6 +4394,119 @@
     </w:lvl>
   </w:abstractNum>
   <w:abstractNum w:abstractNumId="2" w15:restartNumberingAfterBreak="0">
+    <w:nsid w:val="0D232E76"/>
+    <w:multiLevelType w:val="hybridMultilevel"/>
+    <w:tmpl w:val="548AC080"/>
+    <w:lvl w:ilvl="0" w:tplc="04090001">
+      <w:start w:val="1"/>
+      <w:numFmt w:val="bullet"/>
+      <w:lvlText w:val=""/>
+      <w:lvlJc w:val="left"/>
+      <w:pPr>
+        <w:ind w:left="720" w:hanging="360"/>
+      </w:pPr>
+      <w:rPr>
+        <w:rFonts w:ascii="Symbol" w:hAnsi="Symbol" w:hint="default"/>
+      </w:rPr>
+    </w:lvl>
+    <w:lvl w:ilvl="1" w:tplc="04090003" w:tentative="1">
+      <w:start w:val="1"/>
+      <w:numFmt w:val="bullet"/>
+      <w:lvlText w:val="o"/>
+      <w:lvlJc w:val="left"/>
+      <w:pPr>
+        <w:ind w:left="1440" w:hanging="360"/>
+      </w:pPr>
+      <w:rPr>
+        <w:rFonts w:ascii="Courier New" w:hAnsi="Courier New" w:cs="Courier New" w:hint="default"/>
+      </w:rPr>
+    </w:lvl>
+    <w:lvl w:ilvl="2" w:tplc="04090005" w:tentative="1">
+      <w:start w:val="1"/>
+      <w:numFmt w:val="bullet"/>
+      <w:lvlText w:val=""/>
+      <w:lvlJc w:val="left"/>
+      <w:pPr>
+        <w:ind w:left="2160" w:hanging="360"/>
+      </w:pPr>
+      <w:rPr>
+        <w:rFonts w:ascii="Wingdings" w:hAnsi="Wingdings" w:hint="default"/>
+      </w:rPr>
+    </w:lvl>
+    <w:lvl w:ilvl="3" w:tplc="04090001" w:tentative="1">
+      <w:start w:val="1"/>
+      <w:numFmt w:val="bullet"/>
+      <w:lvlText w:val=""/>
+      <w:lvlJc w:val="left"/>
+      <w:pPr>
+        <w:ind w:left="2880" w:hanging="360"/>
+      </w:pPr>
+      <w:rPr>
+        <w:rFonts w:ascii="Symbol" w:hAnsi="Symbol" w:hint="default"/>
+      </w:rPr>
+    </w:lvl>
+    <w:lvl w:ilvl="4" w:tplc="04090003" w:tentative="1">
+      <w:start w:val="1"/>
+      <w:numFmt w:val="bullet"/>
+      <w:lvlText w:val="o"/>
+      <w:lvlJc w:val="left"/>
+      <w:pPr>
+        <w:ind w:left="3600" w:hanging="360"/>
+      </w:pPr>
+      <w:rPr>
+        <w:rFonts w:ascii="Courier New" w:hAnsi="Courier New" w:cs="Courier New" w:hint="default"/>
+      </w:rPr>
+    </w:lvl>
+    <w:lvl w:ilvl="5" w:tplc="04090005" w:tentative="1">
+      <w:start w:val="1"/>
+      <w:numFmt w:val="bullet"/>
+      <w:lvlText w:val=""/>
+      <w:lvlJc w:val="left"/>
+      <w:pPr>
+        <w:ind w:left="4320" w:hanging="360"/>
+      </w:pPr>
+      <w:rPr>
+        <w:rFonts w:ascii="Wingdings" w:hAnsi="Wingdings" w:hint="default"/>
+      </w:rPr>
+    </w:lvl>
+    <w:lvl w:ilvl="6" w:tplc="04090001" w:tentative="1">
+      <w:start w:val="1"/>
+      <w:numFmt w:val="bullet"/>
+      <w:lvlText w:val=""/>
+      <w:lvlJc w:val="left"/>
+      <w:pPr>
+        <w:ind w:left="5040" w:hanging="360"/>
+      </w:pPr>
+      <w:rPr>
+        <w:rFonts w:ascii="Symbol" w:hAnsi="Symbol" w:hint="default"/>
+      </w:rPr>
+    </w:lvl>
+    <w:lvl w:ilvl="7" w:tplc="04090003" w:tentative="1">
+      <w:start w:val="1"/>
+      <w:numFmt w:val="bullet"/>
+      <w:lvlText w:val="o"/>
+      <w:lvlJc w:val="left"/>
+      <w:pPr>
+        <w:ind w:left="5760" w:hanging="360"/>
+      </w:pPr>
+      <w:rPr>
+        <w:rFonts w:ascii="Courier New" w:hAnsi="Courier New" w:cs="Courier New" w:hint="default"/>
+      </w:rPr>
+    </w:lvl>
+    <w:lvl w:ilvl="8" w:tplc="04090005" w:tentative="1">
+      <w:start w:val="1"/>
+      <w:numFmt w:val="bullet"/>
+      <w:lvlText w:val=""/>
+      <w:lvlJc w:val="left"/>
+      <w:pPr>
+        <w:ind w:left="6480" w:hanging="360"/>
+      </w:pPr>
+      <w:rPr>
+        <w:rFonts w:ascii="Wingdings" w:hAnsi="Wingdings" w:hint="default"/>
+      </w:rPr>
+    </w:lvl>
+  </w:abstractNum>
+  <w:abstractNum w:abstractNumId="3" w15:restartNumberingAfterBreak="0">
     <w:nsid w:val="35C44DE8"/>
     <w:multiLevelType w:val="hybridMultilevel"/>
     <w:tmpl w:val="04347D1E"/>
@@ -2826,7 +4619,120 @@
       </w:rPr>
     </w:lvl>
   </w:abstractNum>
-  <w:abstractNum w:abstractNumId="3" w15:restartNumberingAfterBreak="0">
+  <w:abstractNum w:abstractNumId="4" w15:restartNumberingAfterBreak="0">
+    <w:nsid w:val="458B3286"/>
+    <w:multiLevelType w:val="hybridMultilevel"/>
+    <w:tmpl w:val="DCEC0008"/>
+    <w:lvl w:ilvl="0" w:tplc="04090001">
+      <w:start w:val="1"/>
+      <w:numFmt w:val="bullet"/>
+      <w:lvlText w:val=""/>
+      <w:lvlJc w:val="left"/>
+      <w:pPr>
+        <w:ind w:left="720" w:hanging="360"/>
+      </w:pPr>
+      <w:rPr>
+        <w:rFonts w:ascii="Symbol" w:hAnsi="Symbol" w:hint="default"/>
+      </w:rPr>
+    </w:lvl>
+    <w:lvl w:ilvl="1" w:tplc="04090003" w:tentative="1">
+      <w:start w:val="1"/>
+      <w:numFmt w:val="bullet"/>
+      <w:lvlText w:val="o"/>
+      <w:lvlJc w:val="left"/>
+      <w:pPr>
+        <w:ind w:left="1440" w:hanging="360"/>
+      </w:pPr>
+      <w:rPr>
+        <w:rFonts w:ascii="Courier New" w:hAnsi="Courier New" w:cs="Courier New" w:hint="default"/>
+      </w:rPr>
+    </w:lvl>
+    <w:lvl w:ilvl="2" w:tplc="04090005" w:tentative="1">
+      <w:start w:val="1"/>
+      <w:numFmt w:val="bullet"/>
+      <w:lvlText w:val=""/>
+      <w:lvlJc w:val="left"/>
+      <w:pPr>
+        <w:ind w:left="2160" w:hanging="360"/>
+      </w:pPr>
+      <w:rPr>
+        <w:rFonts w:ascii="Wingdings" w:hAnsi="Wingdings" w:hint="default"/>
+      </w:rPr>
+    </w:lvl>
+    <w:lvl w:ilvl="3" w:tplc="04090001" w:tentative="1">
+      <w:start w:val="1"/>
+      <w:numFmt w:val="bullet"/>
+      <w:lvlText w:val=""/>
+      <w:lvlJc w:val="left"/>
+      <w:pPr>
+        <w:ind w:left="2880" w:hanging="360"/>
+      </w:pPr>
+      <w:rPr>
+        <w:rFonts w:ascii="Symbol" w:hAnsi="Symbol" w:hint="default"/>
+      </w:rPr>
+    </w:lvl>
+    <w:lvl w:ilvl="4" w:tplc="04090003" w:tentative="1">
+      <w:start w:val="1"/>
+      <w:numFmt w:val="bullet"/>
+      <w:lvlText w:val="o"/>
+      <w:lvlJc w:val="left"/>
+      <w:pPr>
+        <w:ind w:left="3600" w:hanging="360"/>
+      </w:pPr>
+      <w:rPr>
+        <w:rFonts w:ascii="Courier New" w:hAnsi="Courier New" w:cs="Courier New" w:hint="default"/>
+      </w:rPr>
+    </w:lvl>
+    <w:lvl w:ilvl="5" w:tplc="04090005" w:tentative="1">
+      <w:start w:val="1"/>
+      <w:numFmt w:val="bullet"/>
+      <w:lvlText w:val=""/>
+      <w:lvlJc w:val="left"/>
+      <w:pPr>
+        <w:ind w:left="4320" w:hanging="360"/>
+      </w:pPr>
+      <w:rPr>
+        <w:rFonts w:ascii="Wingdings" w:hAnsi="Wingdings" w:hint="default"/>
+      </w:rPr>
+    </w:lvl>
+    <w:lvl w:ilvl="6" w:tplc="04090001" w:tentative="1">
+      <w:start w:val="1"/>
+      <w:numFmt w:val="bullet"/>
+      <w:lvlText w:val=""/>
+      <w:lvlJc w:val="left"/>
+      <w:pPr>
+        <w:ind w:left="5040" w:hanging="360"/>
+      </w:pPr>
+      <w:rPr>
+        <w:rFonts w:ascii="Symbol" w:hAnsi="Symbol" w:hint="default"/>
+      </w:rPr>
+    </w:lvl>
+    <w:lvl w:ilvl="7" w:tplc="04090003" w:tentative="1">
+      <w:start w:val="1"/>
+      <w:numFmt w:val="bullet"/>
+      <w:lvlText w:val="o"/>
+      <w:lvlJc w:val="left"/>
+      <w:pPr>
+        <w:ind w:left="5760" w:hanging="360"/>
+      </w:pPr>
+      <w:rPr>
+        <w:rFonts w:ascii="Courier New" w:hAnsi="Courier New" w:cs="Courier New" w:hint="default"/>
+      </w:rPr>
+    </w:lvl>
+    <w:lvl w:ilvl="8" w:tplc="04090005" w:tentative="1">
+      <w:start w:val="1"/>
+      <w:numFmt w:val="bullet"/>
+      <w:lvlText w:val=""/>
+      <w:lvlJc w:val="left"/>
+      <w:pPr>
+        <w:ind w:left="6480" w:hanging="360"/>
+      </w:pPr>
+      <w:rPr>
+        <w:rFonts w:ascii="Wingdings" w:hAnsi="Wingdings" w:hint="default"/>
+      </w:rPr>
+    </w:lvl>
+  </w:abstractNum>
+  <w:abstractNum w:abstractNumId="5" w15:restartNumberingAfterBreak="0">
     <w:nsid w:val="47420409"/>
     <w:multiLevelType w:val="hybridMultilevel"/>
     <w:tmpl w:val="F722705C"/>
@@ -2939,7 +4845,7 @@
       </w:rPr>
     </w:lvl>
   </w:abstractNum>
-  <w:abstractNum w:abstractNumId="4" w15:restartNumberingAfterBreak="0">
+  <w:abstractNum w:abstractNumId="6" w15:restartNumberingAfterBreak="0">
     <w:nsid w:val="55264E5A"/>
     <w:multiLevelType w:val="hybridMultilevel"/>
     <w:tmpl w:val="32FE87B4"/>
@@ -3052,7 +4958,7 @@
       </w:rPr>
     </w:lvl>
   </w:abstractNum>
-  <w:abstractNum w:abstractNumId="5" w15:restartNumberingAfterBreak="0">
+  <w:abstractNum w:abstractNumId="7" w15:restartNumberingAfterBreak="0">
     <w:nsid w:val="614C7301"/>
     <w:multiLevelType w:val="hybridMultilevel"/>
     <w:tmpl w:val="606ED8AC"/>
@@ -3165,7 +5071,7 @@
       </w:rPr>
     </w:lvl>
   </w:abstractNum>
-  <w:abstractNum w:abstractNumId="6" w15:restartNumberingAfterBreak="0">
+  <w:abstractNum w:abstractNumId="8" w15:restartNumberingAfterBreak="0">
     <w:nsid w:val="69EB19E0"/>
     <w:multiLevelType w:val="hybridMultilevel"/>
     <w:tmpl w:val="D09A36E0"/>
@@ -3278,7 +5184,7 @@
       </w:rPr>
     </w:lvl>
   </w:abstractNum>
-  <w:abstractNum w:abstractNumId="7" w15:restartNumberingAfterBreak="0">
+  <w:abstractNum w:abstractNumId="9" w15:restartNumberingAfterBreak="0">
     <w:nsid w:val="6C3A2ECF"/>
     <w:multiLevelType w:val="hybridMultilevel"/>
     <w:tmpl w:val="F122666C"/>
@@ -3418,7 +5324,7 @@
       </w:rPr>
     </w:lvl>
   </w:abstractNum>
-  <w:abstractNum w:abstractNumId="8" w15:restartNumberingAfterBreak="0">
+  <w:abstractNum w:abstractNumId="10" w15:restartNumberingAfterBreak="0">
     <w:nsid w:val="71CB58B0"/>
     <w:multiLevelType w:val="hybridMultilevel"/>
     <w:tmpl w:val="39443EA6"/>
@@ -3531,7 +5437,7 @@
       </w:rPr>
     </w:lvl>
   </w:abstractNum>
-  <w:abstractNum w:abstractNumId="9" w15:restartNumberingAfterBreak="0">
+  <w:abstractNum w:abstractNumId="11" w15:restartNumberingAfterBreak="0">
     <w:nsid w:val="71F3532B"/>
     <w:multiLevelType w:val="hybridMultilevel"/>
     <w:tmpl w:val="A9824C46"/>
@@ -3644,7 +5550,7 @@
       </w:rPr>
     </w:lvl>
   </w:abstractNum>
-  <w:abstractNum w:abstractNumId="10" w15:restartNumberingAfterBreak="0">
+  <w:abstractNum w:abstractNumId="12" w15:restartNumberingAfterBreak="0">
     <w:nsid w:val="7334538E"/>
     <w:multiLevelType w:val="hybridMultilevel"/>
     <w:tmpl w:val="5E1A654E"/>
@@ -3758,37 +5664,43 @@
     </w:lvl>
   </w:abstractNum>
   <w:num w:numId="1">
-    <w:abstractNumId w:val="7"/>
+    <w:abstractNumId w:val="9"/>
   </w:num>
   <w:num w:numId="2">
     <w:abstractNumId w:val="0"/>
   </w:num>
   <w:num w:numId="3">
+    <w:abstractNumId w:val="7"/>
+  </w:num>
+  <w:num w:numId="4">
+    <w:abstractNumId w:val="12"/>
+  </w:num>
+  <w:num w:numId="5">
     <w:abstractNumId w:val="5"/>
   </w:num>
-  <w:num w:numId="4">
-    <w:abstractNumId w:val="10"/>
-  </w:num>
-  <w:num w:numId="5">
-    <w:abstractNumId w:val="3"/>
-  </w:num>
   <w:num w:numId="6">
-    <w:abstractNumId w:val="4"/>
+    <w:abstractNumId w:val="6"/>
   </w:num>
   <w:num w:numId="7">
     <w:abstractNumId w:val="1"/>
   </w:num>
   <w:num w:numId="8">
+    <w:abstractNumId w:val="10"/>
+  </w:num>
+  <w:num w:numId="9">
+    <w:abstractNumId w:val="11"/>
+  </w:num>
+  <w:num w:numId="10">
+    <w:abstractNumId w:val="3"/>
+  </w:num>
+  <w:num w:numId="11">
     <w:abstractNumId w:val="8"/>
   </w:num>
-  <w:num w:numId="9">
-    <w:abstractNumId w:val="9"/>
-  </w:num>
-  <w:num w:numId="10">
+  <w:num w:numId="12">
     <w:abstractNumId w:val="2"/>
   </w:num>
-  <w:num w:numId="11">
-    <w:abstractNumId w:val="6"/>
+  <w:num w:numId="13">
+    <w:abstractNumId w:val="4"/>
   </w:num>
 </w:numbering>
 </file>

</xml_diff>

<commit_message>
Update documenation for recent command enhancements.
</commit_message>
<xml_diff>
--- a/doc/UserManual/Word/60_Command_WriteTableToExcel.docx
+++ b/doc/UserManual/Word/60_Command_WriteTableToExcel.docx
@@ -76,7 +76,7 @@
         <w:t>0</w:t>
       </w:r>
       <w:r>
-        <w:t>2</w:t>
+        <w:t>7</w:t>
       </w:r>
       <w:r>
         <w:t xml:space="preserve">, </w:t>
@@ -100,7 +100,7 @@
         <w:t>-</w:t>
       </w:r>
       <w:r>
-        <w:t>10</w:t>
+        <w:t>23</w:t>
       </w:r>
     </w:p>
     <w:p>
@@ -529,7 +529,7 @@
           <w:noProof/>
         </w:rPr>
         <w:drawing>
-          <wp:inline distT="0" distB="0" distL="0" distR="0" wp14:anchorId="019FEFD1" wp14:editId="6FBFD999">
+          <wp:inline distT="0" distB="0" distL="0" distR="0" wp14:anchorId="295BDC0E" wp14:editId="4415DB54">
             <wp:extent cx="5943600" cy="2747010"/>
             <wp:effectExtent l="0" t="0" r="0" b="0"/>
             <wp:docPr id="5" name="Picture 5"/>
@@ -615,10 +615,10 @@
         </w:rPr>
         <w:lastRenderedPageBreak/>
         <w:drawing>
-          <wp:inline distT="0" distB="0" distL="0" distR="0" wp14:anchorId="2E0BB706" wp14:editId="12792A8A">
-            <wp:extent cx="5943600" cy="2150110"/>
-            <wp:effectExtent l="0" t="0" r="0" b="2540"/>
-            <wp:docPr id="7" name="Picture 7"/>
+          <wp:inline distT="0" distB="0" distL="0" distR="0" wp14:anchorId="158C01FB" wp14:editId="3734B334">
+            <wp:extent cx="5943600" cy="2070100"/>
+            <wp:effectExtent l="0" t="0" r="0" b="6350"/>
+            <wp:docPr id="6" name="Picture 6"/>
             <wp:cNvGraphicFramePr>
               <a:graphicFrameLocks xmlns:a="http://schemas.openxmlformats.org/drawingml/2006/main" noChangeAspect="1"/>
             </wp:cNvGraphicFramePr>
@@ -626,7 +626,7 @@
               <a:graphicData uri="http://schemas.openxmlformats.org/drawingml/2006/picture">
                 <pic:pic xmlns:pic="http://schemas.openxmlformats.org/drawingml/2006/picture">
                   <pic:nvPicPr>
-                    <pic:cNvPr id="7" name="command_FormatTableDateTime_Formatting.png"/>
+                    <pic:cNvPr id="6" name="command_WriteTableToExcel_ExcelFormat.png"/>
                     <pic:cNvPicPr/>
                   </pic:nvPicPr>
                   <pic:blipFill>
@@ -644,7 +644,7 @@
                   <pic:spPr>
                     <a:xfrm>
                       <a:off x="0" y="0"/>
-                      <a:ext cx="5943600" cy="2150110"/>
+                      <a:ext cx="5943600" cy="2070100"/>
                     </a:xfrm>
                     <a:prstGeom prst="rect">
                       <a:avLst/>
@@ -663,10 +663,13 @@
       </w:pPr>
       <w:proofErr w:type="spellStart"/>
       <w:r>
-        <w:t>WriteTableToExcel_Format</w:t>
-      </w:r>
-      <w:r>
-        <w:t>l</w:t>
+        <w:t>WriteTableToExcel_</w:t>
+      </w:r>
+      <w:r>
+        <w:t>Excel</w:t>
+      </w:r>
+      <w:r>
+        <w:t>Format</w:t>
       </w:r>
       <w:proofErr w:type="spellEnd"/>
     </w:p>
@@ -703,16 +706,15 @@
         </w:numPr>
         <w:jc w:val="center"/>
       </w:pPr>
-      <w:bookmarkStart w:id="1" w:name="_GoBack"/>
       <w:r>
         <w:rPr>
           <w:noProof/>
         </w:rPr>
         <w:drawing>
-          <wp:inline distT="0" distB="0" distL="0" distR="0">
-            <wp:extent cx="5943600" cy="1717040"/>
+          <wp:inline distT="0" distB="0" distL="0" distR="0" wp14:anchorId="7BCBB47E" wp14:editId="50D84779">
+            <wp:extent cx="5943600" cy="1815465"/>
             <wp:effectExtent l="0" t="0" r="0" b="0"/>
-            <wp:docPr id="10" name="Picture 10"/>
+            <wp:docPr id="9" name="Picture 9"/>
             <wp:cNvGraphicFramePr>
               <a:graphicFrameLocks xmlns:a="http://schemas.openxmlformats.org/drawingml/2006/main" noChangeAspect="1"/>
             </wp:cNvGraphicFramePr>
@@ -720,7 +722,7 @@
               <a:graphicData uri="http://schemas.openxmlformats.org/drawingml/2006/picture">
                 <pic:pic xmlns:pic="http://schemas.openxmlformats.org/drawingml/2006/picture">
                   <pic:nvPicPr>
-                    <pic:cNvPr id="10" name="command_WriteTableToExcel_Style.png"/>
+                    <pic:cNvPr id="9" name="command_WriteTableToExcel_Style.png"/>
                     <pic:cNvPicPr/>
                   </pic:nvPicPr>
                   <pic:blipFill>
@@ -738,7 +740,7 @@
                   <pic:spPr>
                     <a:xfrm>
                       <a:off x="0" y="0"/>
-                      <a:ext cx="5943600" cy="1717040"/>
+                      <a:ext cx="5943600" cy="1815465"/>
                     </a:xfrm>
                     <a:prstGeom prst="rect">
                       <a:avLst/>
@@ -750,7 +752,6 @@
           </wp:inline>
         </w:drawing>
       </w:r>
-      <w:bookmarkEnd w:id="1"/>
     </w:p>
     <w:p>
       <w:pPr>
@@ -2261,12 +2262,25 @@
                 <w:rStyle w:val="RTiSWDocLiteralText"/>
               </w:rPr>
             </w:pPr>
+            <w:r>
+              <w:rPr>
+                <w:rStyle w:val="RTiSWDocLiteralText"/>
+              </w:rPr>
+              <w:t>Condition</w:t>
+            </w:r>
+          </w:p>
+          <w:p>
+            <w:pPr>
+              <w:rPr>
+                <w:rStyle w:val="RTiSWDocLiteralText"/>
+              </w:rPr>
+            </w:pPr>
             <w:proofErr w:type="spellStart"/>
             <w:r>
               <w:rPr>
                 <w:rStyle w:val="RTiSWDocLiteralText"/>
               </w:rPr>
-              <w:t>StyleTableID</w:t>
+              <w:t>TableID</w:t>
             </w:r>
             <w:proofErr w:type="spellEnd"/>
           </w:p>
@@ -2278,7 +2292,7 @@
           </w:tcPr>
           <w:p>
             <w:r>
-              <w:t xml:space="preserve">Identifier for style table (see below).  Can be specified using processor </w:t>
+              <w:t xml:space="preserve">Identifier for condition table (see below).  Can be specified using processor </w:t>
             </w:r>
             <w:r>
               <w:rPr>
@@ -2298,7 +2312,7 @@
           </w:tcPr>
           <w:p>
             <w:r>
-              <w:t>Style table not used.</w:t>
+              <w:t>Style formatting is not used.</w:t>
             </w:r>
           </w:p>
         </w:tc>
@@ -2323,7 +2337,7 @@
               <w:rPr>
                 <w:rStyle w:val="RTiSWDocLiteralText"/>
               </w:rPr>
-              <w:t>FormatTableID</w:t>
+              <w:t>StyleTableID</w:t>
             </w:r>
             <w:proofErr w:type="spellEnd"/>
           </w:p>
@@ -2355,7 +2369,7 @@
           </w:tcPr>
           <w:p>
             <w:r>
-              <w:t>Style table not used.</w:t>
+              <w:t>Style formatting is not used.</w:t>
             </w:r>
           </w:p>
         </w:tc>
@@ -2415,7 +2429,7 @@
         <w:t>.</w:t>
       </w:r>
       <w:r>
-        <w:t xml:space="preserve">  Note that this approach is being implemented in a similar way for the </w:t>
+        <w:t xml:space="preserve">  Note that this approach is implemented in a similar way for the </w:t>
       </w:r>
       <w:proofErr w:type="spellStart"/>
       <w:proofErr w:type="gramStart"/>
@@ -3050,7 +3064,15 @@
             <w:tcW w:w="1890" w:type="dxa"/>
           </w:tcPr>
           <w:p>
-            <w:r>
+            <w:pPr>
+              <w:rPr>
+                <w:b/>
+              </w:rPr>
+            </w:pPr>
+            <w:r>
+              <w:rPr>
+                <w:b/>
+              </w:rPr>
               <w:t>Currently always defaults to solid.</w:t>
             </w:r>
           </w:p>
@@ -3086,9 +3108,9 @@
         </w:rPr>
         <w:drawing>
           <wp:inline distT="0" distB="0" distL="0" distR="0">
-            <wp:extent cx="4379595" cy="1459865"/>
-            <wp:effectExtent l="0" t="0" r="1905" b="6985"/>
-            <wp:docPr id="8" name="Picture 8"/>
+            <wp:extent cx="4265230" cy="1374034"/>
+            <wp:effectExtent l="0" t="0" r="2540" b="0"/>
+            <wp:docPr id="12" name="Picture 12"/>
             <wp:cNvGraphicFramePr>
               <a:graphicFrameLocks xmlns:a="http://schemas.openxmlformats.org/drawingml/2006/main" noChangeAspect="1"/>
             </wp:cNvGraphicFramePr>
@@ -3096,7 +3118,7 @@
               <a:graphicData uri="http://schemas.openxmlformats.org/drawingml/2006/picture">
                 <pic:pic xmlns:pic="http://schemas.openxmlformats.org/drawingml/2006/picture">
                   <pic:nvPicPr>
-                    <pic:cNvPr id="8" name="command_WriteTableToExcel_FormatTable.png"/>
+                    <pic:cNvPr id="12" name="command_WriteTableToExcel_ConditionTable.png"/>
                     <pic:cNvPicPr/>
                   </pic:nvPicPr>
                   <pic:blipFill>
@@ -3114,7 +3136,7 @@
                   <pic:spPr>
                     <a:xfrm>
                       <a:off x="0" y="0"/>
-                      <a:ext cx="4380462" cy="1460154"/>
+                      <a:ext cx="4295995" cy="1383945"/>
                     </a:xfrm>
                     <a:prstGeom prst="rect">
                       <a:avLst/>
@@ -3142,7 +3164,10 @@
         <w:pStyle w:val="RTiSWDocFigureTableTitle"/>
       </w:pPr>
       <w:r>
-        <w:t xml:space="preserve">Format Table used with </w:t>
+        <w:t>Condition</w:t>
+      </w:r>
+      <w:r>
+        <w:t xml:space="preserve"> Table used with </w:t>
       </w:r>
       <w:proofErr w:type="spellStart"/>
       <w:proofErr w:type="gramStart"/>
@@ -3155,7 +3180,13 @@
       </w:r>
       <w:proofErr w:type="gramEnd"/>
       <w:r>
-        <w:t>) Command Style Formatting</w:t>
+        <w:t xml:space="preserve">) Command </w:t>
+      </w:r>
+      <w:r>
+        <w:t xml:space="preserve">for </w:t>
+      </w:r>
+      <w:r>
+        <w:t>Style Formatting</w:t>
       </w:r>
     </w:p>
     <w:p/>
@@ -3170,118 +3201,7 @@
         <w:t>Condition</w:t>
       </w:r>
       <w:r>
-        <w:t xml:space="preserve"> column recognizes the following </w:t>
-      </w:r>
-      <w:proofErr w:type="spellStart"/>
-      <w:r>
-        <w:t>specifiers</w:t>
-      </w:r>
-      <w:proofErr w:type="spellEnd"/>
-      <w:r>
-        <w:t xml:space="preserve"> (note that the </w:t>
-      </w:r>
-      <w:proofErr w:type="spellStart"/>
-      <w:proofErr w:type="gramStart"/>
-      <w:r>
-        <w:rPr>
-          <w:rStyle w:val="RTiSWDocLiteralText"/>
-        </w:rPr>
-        <w:t>WriteTimeSeriesToExcel</w:t>
-      </w:r>
-      <w:proofErr w:type="spellEnd"/>
-      <w:r>
-        <w:rPr>
-          <w:rStyle w:val="RTiSWDocLiteralText"/>
-        </w:rPr>
-        <w:t>(</w:t>
-      </w:r>
-      <w:proofErr w:type="gramEnd"/>
-      <w:r>
-        <w:rPr>
-          <w:rStyle w:val="RTiSWDocLiteralText"/>
-        </w:rPr>
-        <w:t>)</w:t>
-      </w:r>
-      <w:r>
-        <w:t xml:space="preserve"> command </w:t>
-      </w:r>
-      <w:r>
-        <w:t>uses</w:t>
-      </w:r>
-      <w:r>
-        <w:t xml:space="preserve"> </w:t>
-      </w:r>
-      <w:r>
-        <w:rPr>
-          <w:rStyle w:val="RTiSWDocLiteralText"/>
-        </w:rPr>
-        <w:t>${</w:t>
-      </w:r>
-      <w:proofErr w:type="spellStart"/>
-      <w:r>
-        <w:rPr>
-          <w:rStyle w:val="RTiSWDocLiteralText"/>
-        </w:rPr>
-        <w:t>tsdata:value</w:t>
-      </w:r>
-      <w:proofErr w:type="spellEnd"/>
-      <w:r>
-        <w:rPr>
-          <w:rStyle w:val="RTiSWDocLiteralText"/>
-        </w:rPr>
-        <w:t>}</w:t>
-      </w:r>
-      <w:r>
-        <w:t xml:space="preserve">,  </w:t>
-      </w:r>
-      <w:r>
-        <w:rPr>
-          <w:rStyle w:val="RTiSWDocLiteralText"/>
-        </w:rPr>
-        <w:t>${</w:t>
-      </w:r>
-      <w:proofErr w:type="spellStart"/>
-      <w:r>
-        <w:rPr>
-          <w:rStyle w:val="RTiSWDocLiteralText"/>
-        </w:rPr>
-        <w:t>tsdata:flag</w:t>
-      </w:r>
-      <w:proofErr w:type="spellEnd"/>
-      <w:r>
-        <w:rPr>
-          <w:rStyle w:val="RTiSWDocLiteralText"/>
-        </w:rPr>
-        <w:t>}</w:t>
-      </w:r>
-      <w:r>
-        <w:t xml:space="preserve">, and </w:t>
-      </w:r>
-      <w:r>
-        <w:rPr>
-          <w:rStyle w:val="RTiSWDocLiteralText"/>
-        </w:rPr>
-        <w:t>${</w:t>
-      </w:r>
-      <w:proofErr w:type="spellStart"/>
-      <w:r>
-        <w:rPr>
-          <w:rStyle w:val="RTiSWDocLiteralText"/>
-        </w:rPr>
-        <w:t>ts:property</w:t>
-      </w:r>
-      <w:proofErr w:type="spellEnd"/>
-      <w:r>
-        <w:rPr>
-          <w:rStyle w:val="RTiSWDocLiteralText"/>
-        </w:rPr>
-        <w:t>}</w:t>
-      </w:r>
-      <w:r>
-        <w:t>)</w:t>
-      </w:r>
-      <w:r>
-        <w:t>:</w:t>
+        <w:t xml:space="preserve"> column recognizes the following specifiers:</w:t>
       </w:r>
     </w:p>
     <w:p/>
@@ -3335,7 +3255,6 @@
         <w:rPr>
           <w:rStyle w:val="RTiSWDocLiteralText"/>
         </w:rPr>
-        <w:lastRenderedPageBreak/>
         <w:t>${</w:t>
       </w:r>
       <w:proofErr w:type="spellStart"/>
@@ -3379,6 +3298,7 @@
     <w:p/>
     <w:p>
       <w:r>
+        <w:lastRenderedPageBreak/>
         <w:t xml:space="preserve">Values on the left and right of the operator must be separated with spaces to facilitate parsing the condition.  </w:t>
       </w:r>
       <w:r>
@@ -3710,7 +3630,19 @@
     <w:p/>
     <w:p>
       <w:r>
-        <w:t>Currently only one condition per format table row can be specified but more complex conditions will be supported in the future.</w:t>
+        <w:t xml:space="preserve">Multiple conditions can be specified by using </w:t>
+      </w:r>
+      <w:r>
+        <w:rPr>
+          <w:rStyle w:val="RTiSWDocLiteralText"/>
+        </w:rPr>
+        <w:t>AND</w:t>
+      </w:r>
+      <w:r>
+        <w:t xml:space="preserve"> (surrounded by a single space) between conditions</w:t>
+      </w:r>
+      <w:r>
+        <w:t>.</w:t>
       </w:r>
     </w:p>
     <w:p/>
@@ -3800,47 +3732,307 @@
       </w:r>
       <w:proofErr w:type="gramEnd"/>
       <w:r>
+        <w:t>) Command Example Output</w:t>
+      </w:r>
+      <w:r>
+        <w:t xml:space="preserve"> for Style Formatting</w:t>
+      </w:r>
+    </w:p>
+    <w:p/>
+    <w:p>
+      <w:r>
+        <w:br w:type="page"/>
+      </w:r>
+    </w:p>
+    <w:p>
+      <w:r>
+        <w:lastRenderedPageBreak/>
+        <w:t>The following example illustrates using multiple conditions to implement a color scale.</w:t>
+      </w:r>
+    </w:p>
+    <w:p/>
+    <w:p>
+      <w:pPr>
+        <w:numPr>
+          <w:ilvl w:val="12"/>
+          <w:numId w:val="0"/>
+        </w:numPr>
+        <w:jc w:val="center"/>
+      </w:pPr>
+      <w:r>
+        <w:rPr>
+          <w:noProof/>
+        </w:rPr>
+        <w:drawing>
+          <wp:inline distT="0" distB="0" distL="0" distR="0">
+            <wp:extent cx="2475455" cy="1503781"/>
+            <wp:effectExtent l="0" t="0" r="1270" b="1270"/>
+            <wp:docPr id="14" name="Picture 14"/>
+            <wp:cNvGraphicFramePr>
+              <a:graphicFrameLocks xmlns:a="http://schemas.openxmlformats.org/drawingml/2006/main" noChangeAspect="1"/>
+            </wp:cNvGraphicFramePr>
+            <a:graphic xmlns:a="http://schemas.openxmlformats.org/drawingml/2006/main">
+              <a:graphicData uri="http://schemas.openxmlformats.org/drawingml/2006/picture">
+                <pic:pic xmlns:pic="http://schemas.openxmlformats.org/drawingml/2006/picture">
+                  <pic:nvPicPr>
+                    <pic:cNvPr id="14" name="command_WriteTableToExcel_StyleTable2.png"/>
+                    <pic:cNvPicPr/>
+                  </pic:nvPicPr>
+                  <pic:blipFill>
+                    <a:blip r:embed="rId15">
+                      <a:extLst>
+                        <a:ext uri="{28A0092B-C50C-407E-A947-70E740481C1C}">
+                          <a14:useLocalDpi xmlns:a14="http://schemas.microsoft.com/office/drawing/2010/main" val="0"/>
+                        </a:ext>
+                      </a:extLst>
+                    </a:blip>
+                    <a:stretch>
+                      <a:fillRect/>
+                    </a:stretch>
+                  </pic:blipFill>
+                  <pic:spPr>
+                    <a:xfrm>
+                      <a:off x="0" y="0"/>
+                      <a:ext cx="2504423" cy="1521378"/>
+                    </a:xfrm>
+                    <a:prstGeom prst="rect">
+                      <a:avLst/>
+                    </a:prstGeom>
+                  </pic:spPr>
+                </pic:pic>
+              </a:graphicData>
+            </a:graphic>
+          </wp:inline>
+        </w:drawing>
+      </w:r>
+    </w:p>
+    <w:p>
+      <w:pPr>
+        <w:pStyle w:val="RTiSWDocNote"/>
+      </w:pPr>
+      <w:r>
+        <w:t>WriteTableToExcel_StyleTable</w:t>
+      </w:r>
+      <w:r>
+        <w:t>2</w:t>
+      </w:r>
+    </w:p>
+    <w:p>
+      <w:pPr>
+        <w:pStyle w:val="RTiSWDocFigureTableTitle"/>
+      </w:pPr>
+      <w:r>
+        <w:t xml:space="preserve">Style Table used with </w:t>
+      </w:r>
+      <w:proofErr w:type="spellStart"/>
+      <w:proofErr w:type="gramStart"/>
+      <w:r>
+        <w:t>WriteTableToExcel</w:t>
+      </w:r>
+      <w:proofErr w:type="spellEnd"/>
+      <w:r>
+        <w:t>(</w:t>
+      </w:r>
+      <w:proofErr w:type="gramEnd"/>
+      <w:r>
         <w:t xml:space="preserve">) Command </w:t>
       </w:r>
       <w:r>
-        <w:t>Example Output</w:t>
+        <w:t xml:space="preserve">for </w:t>
+      </w:r>
+      <w:r>
+        <w:t>Style Formatting</w:t>
+      </w:r>
+      <w:r>
+        <w:t xml:space="preserve"> and a Color Scale</w:t>
+      </w:r>
+    </w:p>
+    <w:p/>
+    <w:p>
+      <w:pPr>
+        <w:numPr>
+          <w:ilvl w:val="12"/>
+          <w:numId w:val="0"/>
+        </w:numPr>
+        <w:jc w:val="center"/>
+      </w:pPr>
+      <w:r>
+        <w:rPr>
+          <w:noProof/>
+        </w:rPr>
+        <w:drawing>
+          <wp:inline distT="0" distB="0" distL="0" distR="0">
+            <wp:extent cx="5448300" cy="1735773"/>
+            <wp:effectExtent l="0" t="0" r="0" b="0"/>
+            <wp:docPr id="16" name="Picture 16"/>
+            <wp:cNvGraphicFramePr>
+              <a:graphicFrameLocks xmlns:a="http://schemas.openxmlformats.org/drawingml/2006/main" noChangeAspect="1"/>
+            </wp:cNvGraphicFramePr>
+            <a:graphic xmlns:a="http://schemas.openxmlformats.org/drawingml/2006/main">
+              <a:graphicData uri="http://schemas.openxmlformats.org/drawingml/2006/picture">
+                <pic:pic xmlns:pic="http://schemas.openxmlformats.org/drawingml/2006/picture">
+                  <pic:nvPicPr>
+                    <pic:cNvPr id="16" name="command_WriteTableToExcel_ConditionTable2.png"/>
+                    <pic:cNvPicPr/>
+                  </pic:nvPicPr>
+                  <pic:blipFill>
+                    <a:blip r:embed="rId16">
+                      <a:extLst>
+                        <a:ext uri="{28A0092B-C50C-407E-A947-70E740481C1C}">
+                          <a14:useLocalDpi xmlns:a14="http://schemas.microsoft.com/office/drawing/2010/main" val="0"/>
+                        </a:ext>
+                      </a:extLst>
+                    </a:blip>
+                    <a:stretch>
+                      <a:fillRect/>
+                    </a:stretch>
+                  </pic:blipFill>
+                  <pic:spPr>
+                    <a:xfrm>
+                      <a:off x="0" y="0"/>
+                      <a:ext cx="5471902" cy="1743292"/>
+                    </a:xfrm>
+                    <a:prstGeom prst="rect">
+                      <a:avLst/>
+                    </a:prstGeom>
+                  </pic:spPr>
+                </pic:pic>
+              </a:graphicData>
+            </a:graphic>
+          </wp:inline>
+        </w:drawing>
+      </w:r>
+    </w:p>
+    <w:p>
+      <w:pPr>
+        <w:pStyle w:val="RTiSWDocNote"/>
+      </w:pPr>
+      <w:r>
+        <w:t>WriteTableToExcel_StyleTable2</w:t>
+      </w:r>
+    </w:p>
+    <w:p>
+      <w:pPr>
+        <w:pStyle w:val="RTiSWDocFigureTableTitle"/>
+      </w:pPr>
+      <w:r>
+        <w:t>Condition</w:t>
+      </w:r>
+      <w:r>
+        <w:t xml:space="preserve"> Table used with </w:t>
+      </w:r>
+      <w:proofErr w:type="spellStart"/>
+      <w:proofErr w:type="gramStart"/>
+      <w:r>
+        <w:t>WriteTableToExcel</w:t>
+      </w:r>
+      <w:proofErr w:type="spellEnd"/>
+      <w:r>
+        <w:t>(</w:t>
+      </w:r>
+      <w:proofErr w:type="gramEnd"/>
+      <w:r>
+        <w:t>) Command for Style Formatting and a Color Scale</w:t>
+      </w:r>
+    </w:p>
+    <w:p/>
+    <w:p>
+      <w:pPr>
+        <w:numPr>
+          <w:ilvl w:val="12"/>
+          <w:numId w:val="0"/>
+        </w:numPr>
+        <w:jc w:val="center"/>
+      </w:pPr>
+      <w:r>
+        <w:rPr>
+          <w:noProof/>
+        </w:rPr>
+        <w:drawing>
+          <wp:inline distT="0" distB="0" distL="0" distR="0">
+            <wp:extent cx="2000699" cy="3094831"/>
+            <wp:effectExtent l="0" t="0" r="0" b="0"/>
+            <wp:docPr id="18" name="Picture 18"/>
+            <wp:cNvGraphicFramePr>
+              <a:graphicFrameLocks xmlns:a="http://schemas.openxmlformats.org/drawingml/2006/main" noChangeAspect="1"/>
+            </wp:cNvGraphicFramePr>
+            <a:graphic xmlns:a="http://schemas.openxmlformats.org/drawingml/2006/main">
+              <a:graphicData uri="http://schemas.openxmlformats.org/drawingml/2006/picture">
+                <pic:pic xmlns:pic="http://schemas.openxmlformats.org/drawingml/2006/picture">
+                  <pic:nvPicPr>
+                    <pic:cNvPr id="18" name="command_WriteTableToExcel_Output2.png"/>
+                    <pic:cNvPicPr/>
+                  </pic:nvPicPr>
+                  <pic:blipFill>
+                    <a:blip r:embed="rId17">
+                      <a:extLst>
+                        <a:ext uri="{28A0092B-C50C-407E-A947-70E740481C1C}">
+                          <a14:useLocalDpi xmlns:a14="http://schemas.microsoft.com/office/drawing/2010/main" val="0"/>
+                        </a:ext>
+                      </a:extLst>
+                    </a:blip>
+                    <a:stretch>
+                      <a:fillRect/>
+                    </a:stretch>
+                  </pic:blipFill>
+                  <pic:spPr>
+                    <a:xfrm>
+                      <a:off x="0" y="0"/>
+                      <a:ext cx="2016087" cy="3118635"/>
+                    </a:xfrm>
+                    <a:prstGeom prst="rect">
+                      <a:avLst/>
+                    </a:prstGeom>
+                  </pic:spPr>
+                </pic:pic>
+              </a:graphicData>
+            </a:graphic>
+          </wp:inline>
+        </w:drawing>
+      </w:r>
+    </w:p>
+    <w:p>
+      <w:pPr>
+        <w:pStyle w:val="RTiSWDocNote"/>
+      </w:pPr>
+      <w:r>
+        <w:t>WriteTableToExcel_Output</w:t>
+      </w:r>
+      <w:r>
+        <w:t>2</w:t>
+      </w:r>
+    </w:p>
+    <w:p>
+      <w:pPr>
+        <w:pStyle w:val="RTiSWDocFigureTableTitle"/>
+      </w:pPr>
+      <w:proofErr w:type="spellStart"/>
+      <w:proofErr w:type="gramStart"/>
+      <w:r>
+        <w:t>WriteTableToExcel</w:t>
+      </w:r>
+      <w:proofErr w:type="spellEnd"/>
+      <w:r>
+        <w:t>(</w:t>
+      </w:r>
+      <w:proofErr w:type="gramEnd"/>
+      <w:r>
+        <w:t>) Command Example Output for Style Formatting</w:t>
       </w:r>
     </w:p>
     <w:p/>
     <w:p/>
     <w:p>
-      <w:r>
-        <w:br w:type="page"/>
-      </w:r>
-    </w:p>
-    <w:p/>
-    <w:p/>
-    <w:p/>
-    <w:p/>
-    <w:p/>
-    <w:p/>
-    <w:p>
-      <w:pPr>
-        <w:jc w:val="center"/>
-        <w:rPr>
-          <w:color w:val="D9D9D9" w:themeColor="background1" w:themeShade="D9"/>
-        </w:rPr>
-      </w:pPr>
-      <w:r>
-        <w:rPr>
-          <w:color w:val="D9D9D9" w:themeColor="background1" w:themeShade="D9"/>
-        </w:rPr>
-        <w:t>This page is intentionally blank.</w:t>
-      </w:r>
-    </w:p>
-    <w:p/>
+      <w:bookmarkStart w:id="1" w:name="_GoBack"/>
+      <w:bookmarkEnd w:id="1"/>
+    </w:p>
     <w:sectPr>
-      <w:headerReference w:type="even" r:id="rId15"/>
-      <w:headerReference w:type="default" r:id="rId16"/>
-      <w:footerReference w:type="even" r:id="rId17"/>
-      <w:footerReference w:type="default" r:id="rId18"/>
-      <w:headerReference w:type="first" r:id="rId19"/>
-      <w:footerReference w:type="first" r:id="rId20"/>
+      <w:headerReference w:type="even" r:id="rId18"/>
+      <w:headerReference w:type="default" r:id="rId19"/>
+      <w:footerReference w:type="even" r:id="rId20"/>
+      <w:footerReference w:type="default" r:id="rId21"/>
+      <w:headerReference w:type="first" r:id="rId22"/>
+      <w:footerReference w:type="first" r:id="rId23"/>
       <w:type w:val="continuous"/>
       <w:pgSz w:w="12240" w:h="15840" w:code="1"/>
       <w:pgMar w:top="1440" w:right="1440" w:bottom="1440" w:left="1440" w:header="720" w:footer="720" w:gutter="0"/>

</xml_diff>

<commit_message>
Update WriteTableToExcel and WriteTimeSeriesToExcel documentation to be more accurate related to style formatting.
</commit_message>
<xml_diff>
--- a/doc/UserManual/Word/60_Command_WriteTableToExcel.docx
+++ b/doc/UserManual/Word/60_Command_WriteTableToExcel.docx
@@ -2429,7 +2429,25 @@
         <w:t>.</w:t>
       </w:r>
       <w:r>
-        <w:t xml:space="preserve">  Note that this approach is implemented in a similar way for the </w:t>
+        <w:t xml:space="preserve">  </w:t>
+      </w:r>
+      <w:r>
+        <w:t>T</w:t>
+      </w:r>
+      <w:r>
+        <w:t>his approach is implemented similar</w:t>
+      </w:r>
+      <w:r>
+        <w:t>ly</w:t>
+      </w:r>
+      <w:r>
+        <w:t xml:space="preserve"> </w:t>
+      </w:r>
+      <w:r>
+        <w:t>in</w:t>
+      </w:r>
+      <w:r>
+        <w:t xml:space="preserve"> the </w:t>
       </w:r>
       <w:proofErr w:type="spellStart"/>
       <w:proofErr w:type="gramStart"/>
@@ -2533,7 +2551,10 @@
       <w:proofErr w:type="spellStart"/>
       <w:proofErr w:type="gramStart"/>
       <w:r>
-        <w:t>WriteTableToExcel</w:t>
+        <w:t>WriteTab</w:t>
+      </w:r>
+      <w:r>
+        <w:t>leToExcel</w:t>
       </w:r>
       <w:proofErr w:type="spellEnd"/>
       <w:r>
@@ -2541,7 +2562,7 @@
       </w:r>
       <w:proofErr w:type="gramEnd"/>
       <w:r>
-        <w:t>) Command Style Formatting</w:t>
+        <w:t>) Command</w:t>
       </w:r>
     </w:p>
     <w:p/>
@@ -2664,7 +2685,13 @@
     <w:p/>
     <w:p>
       <w:r>
-        <w:t>The following style table columns are recognized.  The default values for cell style properties not listed in the table are those provided by Excel.</w:t>
+        <w:t>The following style table column</w:t>
+      </w:r>
+      <w:r>
+        <w:t xml:space="preserve"> names</w:t>
+      </w:r>
+      <w:r>
+        <w:t xml:space="preserve"> are recognized.  The default values for cell style properties not listed in the table are those provided by Excel.</w:t>
       </w:r>
     </w:p>
     <w:p/>
@@ -2673,7 +2700,13 @@
         <w:pStyle w:val="RTiSWDocFigureTableTitle"/>
       </w:pPr>
       <w:r>
-        <w:t>Recognized Style Table Columns</w:t>
+        <w:t>Recognized Style Table Column</w:t>
+      </w:r>
+      <w:r>
+        <w:t xml:space="preserve"> Name</w:t>
+      </w:r>
+      <w:r>
+        <w:t>s</w:t>
       </w:r>
     </w:p>
     <w:p/>
@@ -3082,7 +3115,19 @@
     <w:p/>
     <w:p>
       <w:r>
-        <w:t>The format table indicates how the styles are used for columns and cell values, as shown in the following example, which indicates that any columns with names starting with “</w:t>
+        <w:t xml:space="preserve">The </w:t>
+      </w:r>
+      <w:r>
+        <w:t>condition</w:t>
+      </w:r>
+      <w:r>
+        <w:t xml:space="preserve"> table indicates how </w:t>
+      </w:r>
+      <w:r>
+        <w:t>table values should be evaluated to determine styles.  The</w:t>
+      </w:r>
+      <w:r>
+        <w:t xml:space="preserve"> following example indicates that any columns with names starting with “</w:t>
       </w:r>
       <w:proofErr w:type="spellStart"/>
       <w:r>
@@ -3090,7 +3135,19 @@
       </w:r>
       <w:proofErr w:type="spellEnd"/>
       <w:r>
-        <w:t>” should be processed to evaluate for missing and negative values.</w:t>
+        <w:t>” should be processed to evaluate for missing</w:t>
+      </w:r>
+      <w:r>
+        <w:t xml:space="preserve">, </w:t>
+      </w:r>
+      <w:r>
+        <w:t>negative</w:t>
+      </w:r>
+      <w:r>
+        <w:t>, and zero</w:t>
+      </w:r>
+      <w:r>
+        <w:t xml:space="preserve"> values.</w:t>
       </w:r>
     </w:p>
     <w:p/>
@@ -3186,7 +3243,10 @@
         <w:t xml:space="preserve">for </w:t>
       </w:r>
       <w:r>
-        <w:t>Style Formatting</w:t>
+        <w:t>Specific Checks and</w:t>
+      </w:r>
+      <w:r>
+        <w:t xml:space="preserve"> Formatting</w:t>
       </w:r>
     </w:p>
     <w:p/>
@@ -3201,7 +3261,13 @@
         <w:t>Condition</w:t>
       </w:r>
       <w:r>
-        <w:t xml:space="preserve"> column recognizes the following specifiers:</w:t>
+        <w:t xml:space="preserve"> column </w:t>
+      </w:r>
+      <w:r>
+        <w:t>can contain</w:t>
+      </w:r>
+      <w:r>
+        <w:t xml:space="preserve"> the following specifiers:</w:t>
       </w:r>
     </w:p>
     <w:p/>
@@ -3299,7 +3365,13 @@
     <w:p>
       <w:r>
         <w:lastRenderedPageBreak/>
-        <w:t xml:space="preserve">Values on the left and right of the operator must be separated with spaces to facilitate parsing the condition.  </w:t>
+        <w:t xml:space="preserve">Values on the left and right of the operator must be separated with </w:t>
+      </w:r>
+      <w:r>
+        <w:t xml:space="preserve">a </w:t>
+      </w:r>
+      <w:r>
+        <w:t xml:space="preserve">space to facilitate parsing the condition.  </w:t>
       </w:r>
       <w:r>
         <w:t xml:space="preserve">The </w:t>
@@ -3311,7 +3383,13 @@
         <w:t>Condition</w:t>
       </w:r>
       <w:r>
-        <w:t xml:space="preserve"> column recognizes the following operators:</w:t>
+        <w:t xml:space="preserve"> column </w:t>
+      </w:r>
+      <w:r>
+        <w:t>can contain</w:t>
+      </w:r>
+      <w:r>
+        <w:t xml:space="preserve"> the following operators:</w:t>
       </w:r>
     </w:p>
     <w:p/>
@@ -3320,7 +3398,10 @@
         <w:pStyle w:val="RTiSWDocFigureTableTitle"/>
       </w:pPr>
       <w:r>
-        <w:t>Format Table Condition Operators</w:t>
+        <w:t>Condition</w:t>
+      </w:r>
+      <w:r>
+        <w:t xml:space="preserve"> Table Operators</w:t>
       </w:r>
     </w:p>
     <w:p/>
@@ -3735,7 +3816,10 @@
         <w:t>) Command Example Output</w:t>
       </w:r>
       <w:r>
-        <w:t xml:space="preserve"> for Style Formatting</w:t>
+        <w:t xml:space="preserve"> for </w:t>
+      </w:r>
+      <w:r>
+        <w:t>Specific Checks and Formatting</w:t>
       </w:r>
     </w:p>
     <w:p/>
@@ -3811,10 +3895,7 @@
         <w:pStyle w:val="RTiSWDocNote"/>
       </w:pPr>
       <w:r>
-        <w:t>WriteTableToExcel_StyleTable</w:t>
-      </w:r>
-      <w:r>
-        <w:t>2</w:t>
+        <w:t>WriteTableToExcel_StyleTable2</w:t>
       </w:r>
     </w:p>
     <w:p>
@@ -3835,16 +3916,7 @@
       </w:r>
       <w:proofErr w:type="gramEnd"/>
       <w:r>
-        <w:t xml:space="preserve">) Command </w:t>
-      </w:r>
-      <w:r>
-        <w:t xml:space="preserve">for </w:t>
-      </w:r>
-      <w:r>
-        <w:t>Style Formatting</w:t>
-      </w:r>
-      <w:r>
-        <w:t xml:space="preserve"> and a Color Scale</w:t>
+        <w:t>) Command for a Color Scale</w:t>
       </w:r>
     </w:p>
     <w:p/>
@@ -3916,10 +3988,7 @@
         <w:pStyle w:val="RTiSWDocFigureTableTitle"/>
       </w:pPr>
       <w:r>
-        <w:t>Condition</w:t>
-      </w:r>
-      <w:r>
-        <w:t xml:space="preserve"> Table used with </w:t>
+        <w:t xml:space="preserve">Condition Table used with </w:t>
       </w:r>
       <w:proofErr w:type="spellStart"/>
       <w:proofErr w:type="gramStart"/>
@@ -3932,7 +4001,7 @@
       </w:r>
       <w:proofErr w:type="gramEnd"/>
       <w:r>
-        <w:t>) Command for Style Formatting and a Color Scale</w:t>
+        <w:t>) Command for a Color Scale</w:t>
       </w:r>
     </w:p>
     <w:p/>
@@ -3996,10 +4065,7 @@
         <w:pStyle w:val="RTiSWDocNote"/>
       </w:pPr>
       <w:r>
-        <w:t>WriteTableToExcel_Output</w:t>
-      </w:r>
-      <w:r>
-        <w:t>2</w:t>
+        <w:t>WriteTableToExcel_Output2</w:t>
       </w:r>
     </w:p>
     <w:p>
@@ -4017,7 +4083,10 @@
       </w:r>
       <w:proofErr w:type="gramEnd"/>
       <w:r>
-        <w:t>) Command Example Output for Style Formatting</w:t>
+        <w:t xml:space="preserve">) Command Example Output for </w:t>
+      </w:r>
+      <w:r>
+        <w:t>Color Scale</w:t>
       </w:r>
     </w:p>
     <w:p/>

</xml_diff>